<commit_message>
sending data from client to server
</commit_message>
<xml_diff>
--- a/Assignment_4_Design_Report_2301303, 2301224, 2301298, 2301454, 2301325.docx
+++ b/Assignment_4_Design_Report_2301303, 2301224, 2301298, 2301454, 2301325.docx
@@ -1192,59 +1192,6 @@
       </w:r>
     </w:p>
     <w:p/>
-    <w:p>
-      <w:r>
-        <w:t>Files being sent</w:t>
-      </w:r>
-      <w:r>
-        <w:t>:</w:t>
-      </w:r>
-    </w:p>
-    <w:p>
-      <w:pPr>
-        <w:ind w:left="720"/>
-      </w:pPr>
-      <w:r>
-        <w:rPr>
-          <w:noProof/>
-        </w:rPr>
-        <w:drawing>
-          <wp:inline distT="0" distB="0" distL="0" distR="0" wp14:anchorId="0F5EAFC9" wp14:editId="7A15D808">
-            <wp:extent cx="5731510" cy="3364865"/>
-            <wp:effectExtent l="0" t="0" r="2540" b="6985"/>
-            <wp:docPr id="1166446793" name="Picture 1" descr="A screenshot of a computer&#10;&#10;AI-generated content may be incorrect."/>
-            <wp:cNvGraphicFramePr>
-              <a:graphicFrameLocks xmlns:a="http://schemas.openxmlformats.org/drawingml/2006/main" noChangeAspect="1"/>
-            </wp:cNvGraphicFramePr>
-            <a:graphic xmlns:a="http://schemas.openxmlformats.org/drawingml/2006/main">
-              <a:graphicData uri="http://schemas.openxmlformats.org/drawingml/2006/picture">
-                <pic:pic xmlns:pic="http://schemas.openxmlformats.org/drawingml/2006/picture">
-                  <pic:nvPicPr>
-                    <pic:cNvPr id="1166446793" name="Picture 1" descr="A screenshot of a computer&#10;&#10;AI-generated content may be incorrect."/>
-                    <pic:cNvPicPr/>
-                  </pic:nvPicPr>
-                  <pic:blipFill>
-                    <a:blip r:embed="rId7"/>
-                    <a:stretch>
-                      <a:fillRect/>
-                    </a:stretch>
-                  </pic:blipFill>
-                  <pic:spPr>
-                    <a:xfrm>
-                      <a:off x="0" y="0"/>
-                      <a:ext cx="5731510" cy="3364865"/>
-                    </a:xfrm>
-                    <a:prstGeom prst="rect">
-                      <a:avLst/>
-                    </a:prstGeom>
-                  </pic:spPr>
-                </pic:pic>
-              </a:graphicData>
-            </a:graphic>
-          </wp:inline>
-        </w:drawing>
-      </w:r>
-    </w:p>
     <w:p/>
     <w:p/>
     <w:p/>
@@ -1336,7 +1283,6 @@
         </w:numPr>
       </w:pPr>
       <w:r>
-        <w:lastRenderedPageBreak/>
         <w:t>Developed the file listing functionality for retrieving available files.</w:t>
       </w:r>
     </w:p>
@@ -1526,6 +1472,7 @@
         </w:numPr>
       </w:pPr>
       <w:r>
+        <w:lastRenderedPageBreak/>
         <w:t>Implemented detailed log output for all transmissions, including ACKs, NAKs, retransmissions, and error message.</w:t>
       </w:r>
     </w:p>

</xml_diff>

<commit_message>
Update Assignment_4_Design_Report_2301303, 2301224, 2301298, 2301454, 2301325.docx
</commit_message>
<xml_diff>
--- a/Assignment_4_Design_Report_2301303, 2301224, 2301298, 2301454, 2301325.docx
+++ b/Assignment_4_Design_Report_2301303, 2301224, 2301298, 2301454, 2301325.docx
@@ -7,254 +7,18 @@
         <w:rPr>
           <w:b/>
           <w:bCs/>
-          <w:sz w:val="48"/>
-          <w:szCs w:val="48"/>
+          <w:sz w:val="36"/>
+          <w:szCs w:val="36"/>
         </w:rPr>
       </w:pPr>
       <w:r>
         <w:rPr>
           <w:b/>
           <w:bCs/>
-          <w:sz w:val="48"/>
-          <w:szCs w:val="48"/>
+          <w:sz w:val="36"/>
+          <w:szCs w:val="36"/>
         </w:rPr>
-        <w:t>Group Members</w:t>
-      </w:r>
-    </w:p>
-    <w:p>
-      <w:pPr>
-        <w:pStyle w:val="ListParagraph"/>
-        <w:numPr>
-          <w:ilvl w:val="0"/>
-          <w:numId w:val="18"/>
-        </w:numPr>
-        <w:rPr>
-          <w:b/>
-          <w:bCs/>
-        </w:rPr>
-      </w:pPr>
-      <w:r>
-        <w:rPr>
-          <w:b/>
-          <w:bCs/>
-        </w:rPr>
-        <w:t xml:space="preserve">Adam Goh Zheng </w:t>
-      </w:r>
-      <w:proofErr w:type="gramStart"/>
-      <w:r>
-        <w:rPr>
-          <w:b/>
-          <w:bCs/>
-        </w:rPr>
-        <w:t>Shan ,</w:t>
-      </w:r>
-      <w:proofErr w:type="gramEnd"/>
-      <w:r>
-        <w:rPr>
-          <w:b/>
-          <w:bCs/>
-        </w:rPr>
-        <w:t xml:space="preserve"> 2301303 , </w:t>
-      </w:r>
-      <w:hyperlink r:id="rId6" w:history="1">
-        <w:r>
-          <w:rPr>
-            <w:rStyle w:val="Hyperlink"/>
-          </w:rPr>
-          <w:t>goh.a@digipen.edu</w:t>
-        </w:r>
-      </w:hyperlink>
-    </w:p>
-    <w:p>
-      <w:pPr>
-        <w:pStyle w:val="ListParagraph"/>
-        <w:numPr>
-          <w:ilvl w:val="0"/>
-          <w:numId w:val="18"/>
-        </w:numPr>
-        <w:rPr>
-          <w:b/>
-          <w:bCs/>
-        </w:rPr>
-      </w:pPr>
-      <w:r>
-        <w:rPr>
-          <w:b/>
-          <w:bCs/>
-        </w:rPr>
-        <w:t>Brandon Poon</w:t>
-      </w:r>
-      <w:r>
-        <w:rPr>
-          <w:b/>
-          <w:bCs/>
-        </w:rPr>
-        <w:t>, 2301224, b.poon@digipen.edu</w:t>
-      </w:r>
-    </w:p>
-    <w:p>
-      <w:pPr>
-        <w:pStyle w:val="ListParagraph"/>
-        <w:numPr>
-          <w:ilvl w:val="0"/>
-          <w:numId w:val="18"/>
-        </w:numPr>
-        <w:rPr>
-          <w:b/>
-          <w:bCs/>
-        </w:rPr>
-      </w:pPr>
-      <w:proofErr w:type="spellStart"/>
-      <w:r>
-        <w:rPr>
-          <w:b/>
-          <w:bCs/>
-        </w:rPr>
-        <w:t>Zul</w:t>
-      </w:r>
-      <w:r>
-        <w:rPr>
-          <w:b/>
-          <w:bCs/>
-        </w:rPr>
-        <w:t>fami</w:t>
-      </w:r>
-      <w:proofErr w:type="spellEnd"/>
-      <w:r>
-        <w:rPr>
-          <w:b/>
-          <w:bCs/>
-        </w:rPr>
-        <w:t xml:space="preserve"> Ashrafi</w:t>
-      </w:r>
-      <w:r>
-        <w:rPr>
-          <w:b/>
-          <w:bCs/>
-        </w:rPr>
-        <w:t xml:space="preserve">, </w:t>
-      </w:r>
-      <w:r>
-        <w:rPr>
-          <w:b/>
-          <w:bCs/>
-        </w:rPr>
-        <w:t>2301298</w:t>
-      </w:r>
-      <w:r>
-        <w:rPr>
-          <w:b/>
-          <w:bCs/>
-        </w:rPr>
-        <w:t xml:space="preserve">, </w:t>
-      </w:r>
-      <w:r>
-        <w:rPr>
-          <w:b/>
-          <w:bCs/>
-        </w:rPr>
-        <w:t>b.zulfamiashrafi</w:t>
-      </w:r>
-      <w:r>
-        <w:rPr>
-          <w:b/>
-          <w:bCs/>
-        </w:rPr>
-        <w:t>@digipen.edu</w:t>
-      </w:r>
-    </w:p>
-    <w:p>
-      <w:pPr>
-        <w:pStyle w:val="ListParagraph"/>
-        <w:numPr>
-          <w:ilvl w:val="0"/>
-          <w:numId w:val="18"/>
-        </w:numPr>
-        <w:rPr>
-          <w:b/>
-          <w:bCs/>
-        </w:rPr>
-      </w:pPr>
-      <w:r>
-        <w:rPr>
-          <w:b/>
-          <w:bCs/>
-        </w:rPr>
-        <w:t>Gabriel Peh</w:t>
-      </w:r>
-      <w:r>
-        <w:rPr>
-          <w:b/>
-          <w:bCs/>
-        </w:rPr>
-        <w:t xml:space="preserve"> Jun Wei</w:t>
-      </w:r>
-      <w:r>
-        <w:rPr>
-          <w:b/>
-          <w:bCs/>
-        </w:rPr>
-        <w:t>, 2301454, peh.j@digipen.edu</w:t>
-      </w:r>
-    </w:p>
-    <w:p>
-      <w:pPr>
-        <w:pStyle w:val="ListParagraph"/>
-        <w:numPr>
-          <w:ilvl w:val="0"/>
-          <w:numId w:val="18"/>
-        </w:numPr>
-        <w:rPr>
-          <w:b/>
-          <w:bCs/>
-        </w:rPr>
-      </w:pPr>
-      <w:r>
-        <w:rPr>
-          <w:b/>
-          <w:bCs/>
-        </w:rPr>
-        <w:t>Kwek Wei Jie</w:t>
-      </w:r>
-      <w:r>
-        <w:rPr>
-          <w:b/>
-          <w:bCs/>
-        </w:rPr>
-        <w:t xml:space="preserve">, </w:t>
-      </w:r>
-      <w:r>
-        <w:rPr>
-          <w:b/>
-          <w:bCs/>
-        </w:rPr>
-        <w:t>2301325</w:t>
-      </w:r>
-      <w:r>
-        <w:rPr>
-          <w:b/>
-          <w:bCs/>
-        </w:rPr>
-        <w:t>, k.weijie@digipen.edu</w:t>
-      </w:r>
-    </w:p>
-    <w:p>
-      <w:pPr>
-        <w:rPr>
-          <w:b/>
-          <w:bCs/>
-          <w:sz w:val="48"/>
-          <w:szCs w:val="48"/>
-        </w:rPr>
-      </w:pPr>
-      <w:r>
-        <w:rPr>
-          <w:b/>
-          <w:bCs/>
-          <w:sz w:val="48"/>
-          <w:szCs w:val="48"/>
-        </w:rPr>
-        <w:t>Design Introduction</w:t>
+        <w:t>Design Report – Networking Assignment 4</w:t>
       </w:r>
     </w:p>
     <w:p>
@@ -273,48 +37,88 @@
           <w:sz w:val="32"/>
           <w:szCs w:val="32"/>
         </w:rPr>
-        <w:t>1. Overview</w:t>
-      </w:r>
-    </w:p>
-    <w:p>
-      <w:r>
-        <w:t xml:space="preserve">This protocol ensures </w:t>
-      </w:r>
-      <w:r>
+        <w:t>Multiplayer Asteroids Game</w:t>
+      </w:r>
+    </w:p>
+    <w:p>
+      <w:r>
+        <w:t>Group Members</w:t>
+      </w:r>
+    </w:p>
+    <w:p>
+      <w:pPr>
+        <w:numPr>
+          <w:ilvl w:val="0"/>
+          <w:numId w:val="20"/>
+        </w:numPr>
+      </w:pPr>
+      <w:r>
+        <w:t>Adam Goh Zheng Shan (2301303) – goh.a@digipen.edu</w:t>
+      </w:r>
+    </w:p>
+    <w:p>
+      <w:pPr>
+        <w:numPr>
+          <w:ilvl w:val="0"/>
+          <w:numId w:val="20"/>
+        </w:numPr>
+      </w:pPr>
+      <w:r>
+        <w:t>Brandon Poon (2301224) – b.poon@digipen.edu</w:t>
+      </w:r>
+    </w:p>
+    <w:p>
+      <w:pPr>
+        <w:numPr>
+          <w:ilvl w:val="0"/>
+          <w:numId w:val="20"/>
+        </w:numPr>
+      </w:pPr>
+      <w:proofErr w:type="spellStart"/>
+      <w:r>
+        <w:t>Zulfami</w:t>
+      </w:r>
+      <w:proofErr w:type="spellEnd"/>
+      <w:r>
+        <w:t xml:space="preserve"> Ashrafi (2301298) – b.zulfamiashrafi@digipen.edu</w:t>
+      </w:r>
+    </w:p>
+    <w:p>
+      <w:pPr>
+        <w:numPr>
+          <w:ilvl w:val="0"/>
+          <w:numId w:val="20"/>
+        </w:numPr>
+      </w:pPr>
+      <w:r>
+        <w:t>Gabriel Peh Jun Wei (2301454) – peh.j@digipen.edu</w:t>
+      </w:r>
+    </w:p>
+    <w:p>
+      <w:pPr>
+        <w:numPr>
+          <w:ilvl w:val="0"/>
+          <w:numId w:val="20"/>
+        </w:numPr>
+      </w:pPr>
+      <w:r>
+        <w:t>Kuek Wei Jie (2301325) – k.weijie@digipen.edu</w:t>
+      </w:r>
+    </w:p>
+    <w:p>
+      <w:pPr>
         <w:rPr>
           <w:b/>
           <w:bCs/>
         </w:rPr>
-        <w:t>reliable data transfer over UDP</w:t>
-      </w:r>
-      <w:r>
-        <w:t xml:space="preserve">, compensating for its lack of </w:t>
-      </w:r>
+      </w:pPr>
       <w:r>
         <w:rPr>
           <w:b/>
           <w:bCs/>
         </w:rPr>
-        <w:t>built-in reliability</w:t>
-      </w:r>
-      <w:r>
-        <w:t xml:space="preserve">. It integrates </w:t>
-      </w:r>
-      <w:r>
-        <w:rPr>
-          <w:b/>
-          <w:bCs/>
-        </w:rPr>
-        <w:t>structured message formats, an acknowledgment (ACK) mechanism, and a transaction sequence</w:t>
-      </w:r>
-      <w:r>
-        <w:t xml:space="preserve"> to enable efficient, loss-resilient communication.</w:t>
-      </w:r>
-    </w:p>
-    <w:p>
-      <w:r>
-        <w:pict w14:anchorId="27C6D297">
-          <v:rect id="_x0000_i1025" style="width:0;height:1.5pt" o:hralign="center" o:hrstd="t" o:hr="t" fillcolor="#a0a0a0" stroked="f"/>
+        <w:pict w14:anchorId="2EB6340C">
+          <v:rect id="_x0000_i1337" style="width:0;height:1.5pt" o:hralign="center" o:hrstd="t" o:hr="t" fillcolor="#a0a0a0" stroked="f"/>
         </w:pict>
       </w:r>
     </w:p>
@@ -334,200 +138,56 @@
           <w:sz w:val="32"/>
           <w:szCs w:val="32"/>
         </w:rPr>
-        <w:t>2. Message Format</w:t>
-      </w:r>
-    </w:p>
-    <w:p>
-      <w:r>
-        <w:t>Each message follows a structured format:</w:t>
+        <w:t>1. Design Overview</w:t>
+      </w:r>
+    </w:p>
+    <w:p>
+      <w:r>
+        <w:t>This project implements a real-time, multiplayer Asteroids game over a UDP networking system. Since UDP is inherently unreliable, we designed and implemented a lightweight synchronization and prediction system to ensure smooth, responsive gameplay while handling potential packet loss and data inconsistencies.</w:t>
+      </w:r>
+    </w:p>
+    <w:p>
+      <w:r>
+        <w:t>The objective of this design was to:</w:t>
       </w:r>
     </w:p>
     <w:p>
       <w:pPr>
         <w:numPr>
           <w:ilvl w:val="0"/>
-          <w:numId w:val="4"/>
+          <w:numId w:val="21"/>
         </w:numPr>
       </w:pPr>
       <w:r>
-        <w:rPr>
-          <w:b/>
-          <w:bCs/>
-        </w:rPr>
-        <w:t>Command ID (1 byte)</w:t>
-      </w:r>
-      <w:r>
-        <w:t xml:space="preserve"> – Identifies request/response type.</w:t>
+        <w:t>Synchronize player movement, position, and actions (shooting bullets) across multiple clients.</w:t>
       </w:r>
     </w:p>
     <w:p>
       <w:pPr>
         <w:numPr>
           <w:ilvl w:val="0"/>
-          <w:numId w:val="4"/>
+          <w:numId w:val="21"/>
         </w:numPr>
       </w:pPr>
       <w:r>
-        <w:rPr>
-          <w:b/>
-          <w:bCs/>
-        </w:rPr>
-        <w:t>Source/Destination IP (4 bytes) &amp; Port (2 bytes)</w:t>
-      </w:r>
-      <w:r>
-        <w:t xml:space="preserve"> – Addressing information.</w:t>
+        <w:t>Compensate for packet loss, network delay, and out-of-order data.</w:t>
       </w:r>
     </w:p>
     <w:p>
       <w:pPr>
         <w:numPr>
           <w:ilvl w:val="0"/>
-          <w:numId w:val="4"/>
+          <w:numId w:val="21"/>
         </w:numPr>
       </w:pPr>
       <w:r>
-        <w:rPr>
-          <w:b/>
-          <w:bCs/>
-        </w:rPr>
-        <w:t>Payload (Variable)</w:t>
-      </w:r>
-      <w:r>
-        <w:t xml:space="preserve"> – Data content for specific operations.</w:t>
-      </w:r>
-    </w:p>
-    <w:p>
-      <w:r>
-        <w:t xml:space="preserve">For file transfers, an additional </w:t>
-      </w:r>
-      <w:r>
-        <w:rPr>
-          <w:b/>
-          <w:bCs/>
-        </w:rPr>
-        <w:t>header</w:t>
-      </w:r>
-      <w:r>
-        <w:t xml:space="preserve"> includes:</w:t>
-      </w:r>
-    </w:p>
-    <w:p>
-      <w:pPr>
-        <w:numPr>
-          <w:ilvl w:val="0"/>
-          <w:numId w:val="5"/>
-        </w:numPr>
-      </w:pPr>
-      <w:r>
-        <w:rPr>
-          <w:b/>
-          <w:bCs/>
-        </w:rPr>
-        <w:t>Session ID (4 bytes)</w:t>
-      </w:r>
-      <w:r>
-        <w:t xml:space="preserve"> – Tracks file transactions.</w:t>
-      </w:r>
-    </w:p>
-    <w:p>
-      <w:pPr>
-        <w:numPr>
-          <w:ilvl w:val="0"/>
-          <w:numId w:val="5"/>
-        </w:numPr>
-      </w:pPr>
-      <w:r>
-        <w:rPr>
-          <w:b/>
-          <w:bCs/>
-        </w:rPr>
-        <w:t>Sequence Number (4 bytes)</w:t>
-      </w:r>
-      <w:r>
-        <w:t xml:space="preserve"> – Ensures correct order.</w:t>
-      </w:r>
-    </w:p>
-    <w:p>
-      <w:pPr>
-        <w:numPr>
-          <w:ilvl w:val="0"/>
-          <w:numId w:val="5"/>
-        </w:numPr>
-      </w:pPr>
-      <w:r>
-        <w:rPr>
-          <w:b/>
-          <w:bCs/>
-        </w:rPr>
-        <w:t>File Offset (4 bytes) &amp; Data Length (4 bytes)</w:t>
-      </w:r>
-      <w:r>
-        <w:t xml:space="preserve"> – Manages chunked transmission.</w:t>
-      </w:r>
-    </w:p>
-    <w:p>
-      <w:r>
-        <w:t>Common commands include:</w:t>
-      </w:r>
-    </w:p>
-    <w:p>
-      <w:pPr>
-        <w:numPr>
-          <w:ilvl w:val="0"/>
-          <w:numId w:val="6"/>
-        </w:numPr>
-      </w:pPr>
-      <w:r>
-        <w:rPr>
-          <w:b/>
-          <w:bCs/>
-        </w:rPr>
-        <w:t>REQ_DOWNLOAD (0x2)</w:t>
-      </w:r>
-      <w:r>
-        <w:t xml:space="preserve"> – Request file.</w:t>
-      </w:r>
-    </w:p>
-    <w:p>
-      <w:pPr>
-        <w:numPr>
-          <w:ilvl w:val="0"/>
-          <w:numId w:val="6"/>
-        </w:numPr>
-      </w:pPr>
-      <w:r>
-        <w:rPr>
-          <w:b/>
-          <w:bCs/>
-        </w:rPr>
-        <w:t>RSP_DOWNLOAD (0x3)</w:t>
-      </w:r>
-      <w:r>
-        <w:t xml:space="preserve"> – Server response with metadata.</w:t>
-      </w:r>
-    </w:p>
-    <w:p>
-      <w:pPr>
-        <w:numPr>
-          <w:ilvl w:val="0"/>
-          <w:numId w:val="6"/>
-        </w:numPr>
-      </w:pPr>
-      <w:r>
-        <w:rPr>
-          <w:b/>
-          <w:bCs/>
-        </w:rPr>
-        <w:t>REQ_LISTFILES (0x4) / RSP_LISTFILES (0x5)</w:t>
-      </w:r>
-      <w:r>
-        <w:t xml:space="preserve"> – File listing.</w:t>
-      </w:r>
-    </w:p>
-    <w:p>
-      <w:r>
-        <w:pict w14:anchorId="1189B93C">
-          <v:rect id="_x0000_i1026" style="width:0;height:1.5pt" o:hralign="center" o:hrstd="t" o:hr="t" fillcolor="#a0a0a0" stroked="f"/>
+        <w:t>Maintain smooth gameplay and consistency across clients without relying on TCP.</w:t>
+      </w:r>
+    </w:p>
+    <w:p>
+      <w:r>
+        <w:pict w14:anchorId="1EF78016">
+          <v:rect id="_x0000_i1338" style="width:0;height:1.5pt" o:hralign="center" o:hrstd="t" o:hr="t" fillcolor="#a0a0a0" stroked="f"/>
         </w:pict>
       </w:r>
     </w:p>
@@ -547,128 +207,165 @@
           <w:sz w:val="32"/>
           <w:szCs w:val="32"/>
         </w:rPr>
-        <w:t>3. ACK Scheme</w:t>
-      </w:r>
-    </w:p>
-    <w:p>
-      <w:pPr>
-        <w:pStyle w:val="ListParagraph"/>
-        <w:numPr>
-          <w:ilvl w:val="0"/>
-          <w:numId w:val="10"/>
-        </w:numPr>
-      </w:pPr>
-      <w:r>
-        <w:lastRenderedPageBreak/>
-        <w:t xml:space="preserve">UDP lacks </w:t>
-      </w:r>
-      <w:r>
+        <w:t>2. Data Format &amp; Network Communication Protocol</w:t>
+      </w:r>
+    </w:p>
+    <w:p>
+      <w:pPr>
         <w:rPr>
           <w:b/>
           <w:bCs/>
         </w:rPr>
-        <w:t>guaranteed delivery</w:t>
-      </w:r>
-      <w:r>
-        <w:t>, so this protocol uses:</w:t>
-      </w:r>
-    </w:p>
-    <w:p>
-      <w:pPr>
-        <w:pStyle w:val="ListParagraph"/>
-        <w:numPr>
-          <w:ilvl w:val="0"/>
-          <w:numId w:val="10"/>
-        </w:numPr>
       </w:pPr>
       <w:r>
         <w:rPr>
           <w:b/>
           <w:bCs/>
         </w:rPr>
-        <w:t>ACKs for received packets</w:t>
-      </w:r>
-      <w:r>
-        <w:t xml:space="preserve"> (prevents unnecessary retransmissions).</w:t>
-      </w:r>
-    </w:p>
-    <w:p>
-      <w:pPr>
-        <w:pStyle w:val="ListParagraph"/>
+        <w:t>2.1 Player Data Format</w:t>
+      </w:r>
+    </w:p>
+    <w:p>
+      <w:r>
+        <w:t>Each player’s state is synchronized using a custom data packet format, containing:</w:t>
+      </w:r>
+    </w:p>
+    <w:p>
+      <w:pPr>
         <w:numPr>
           <w:ilvl w:val="0"/>
-          <w:numId w:val="10"/>
+          <w:numId w:val="22"/>
         </w:numPr>
       </w:pPr>
       <w:r>
+        <w:t>Player ID (int) – Unique identifier for each client.</w:t>
+      </w:r>
+    </w:p>
+    <w:p>
+      <w:pPr>
+        <w:numPr>
+          <w:ilvl w:val="0"/>
+          <w:numId w:val="22"/>
+        </w:numPr>
+      </w:pPr>
+      <w:r>
+        <w:t>Position (Vector2) – Player’s current X, Y position.</w:t>
+      </w:r>
+    </w:p>
+    <w:p>
+      <w:pPr>
+        <w:numPr>
+          <w:ilvl w:val="0"/>
+          <w:numId w:val="22"/>
+        </w:numPr>
+      </w:pPr>
+      <w:r>
+        <w:t>Velocity (Vector2) – Player’s movement velocity.</w:t>
+      </w:r>
+    </w:p>
+    <w:p>
+      <w:pPr>
+        <w:numPr>
+          <w:ilvl w:val="0"/>
+          <w:numId w:val="22"/>
+        </w:numPr>
+      </w:pPr>
+      <w:r>
+        <w:t>Direction (float) – Player’s current rotation.</w:t>
+      </w:r>
+    </w:p>
+    <w:p>
+      <w:pPr>
+        <w:numPr>
+          <w:ilvl w:val="0"/>
+          <w:numId w:val="22"/>
+        </w:numPr>
+      </w:pPr>
+      <w:r>
+        <w:lastRenderedPageBreak/>
+        <w:t>Shoot Flag (bool) – Indicates if the player fired a bullet.</w:t>
+      </w:r>
+    </w:p>
+    <w:p>
+      <w:pPr>
+        <w:numPr>
+          <w:ilvl w:val="0"/>
+          <w:numId w:val="22"/>
+        </w:numPr>
+      </w:pPr>
+      <w:r>
+        <w:t>Bullet Count (int) – Number of bullets currently active.</w:t>
+      </w:r>
+    </w:p>
+    <w:p>
+      <w:pPr>
         <w:rPr>
           <w:b/>
           <w:bCs/>
         </w:rPr>
-        <w:t>Timeout-based retransmission</w:t>
-      </w:r>
-      <w:r>
-        <w:t xml:space="preserve"> (configurable between </w:t>
-      </w:r>
+      </w:pPr>
       <w:r>
         <w:rPr>
           <w:b/>
           <w:bCs/>
         </w:rPr>
-        <w:t>10ms–500ms</w:t>
-      </w:r>
-      <w:r>
-        <w:t>)</w:t>
-      </w:r>
-    </w:p>
-    <w:p>
-      <w:pPr>
-        <w:pStyle w:val="ListParagraph"/>
+        <w:t>2.2 Network Packet Flow</w:t>
+      </w:r>
+    </w:p>
+    <w:p>
+      <w:r>
+        <w:t>The game uses UDP Broadcast for all communication:</w:t>
+      </w:r>
+    </w:p>
+    <w:p>
+      <w:pPr>
         <w:numPr>
           <w:ilvl w:val="0"/>
-          <w:numId w:val="10"/>
+          <w:numId w:val="23"/>
         </w:numPr>
       </w:pPr>
       <w:r>
-        <w:t xml:space="preserve"> </w:t>
-      </w:r>
-      <w:r>
-        <w:rPr>
-          <w:b/>
-          <w:bCs/>
-        </w:rPr>
-        <w:t>Negative Acknowledgments (NAK)</w:t>
-      </w:r>
-      <w:r>
-        <w:t xml:space="preserve"> (for missing packets)</w:t>
-      </w:r>
-    </w:p>
-    <w:p>
-      <w:pPr>
-        <w:pStyle w:val="ListParagraph"/>
+        <w:t>Position Updates</w:t>
+      </w:r>
+      <w:r>
+        <w:br/>
+        <w:t>Every client periodically broadcasts its current position, velocity, and direction to other players.</w:t>
+      </w:r>
+    </w:p>
+    <w:p>
+      <w:pPr>
         <w:numPr>
           <w:ilvl w:val="0"/>
-          <w:numId w:val="10"/>
+          <w:numId w:val="23"/>
         </w:numPr>
       </w:pPr>
       <w:r>
-        <w:t xml:space="preserve"> </w:t>
-      </w:r>
-      <w:r>
-        <w:rPr>
-          <w:b/>
-          <w:bCs/>
-        </w:rPr>
-        <w:t>Configurable packet loss rate (0.0 - 1.0)</w:t>
-      </w:r>
-      <w:r>
-        <w:t xml:space="preserve"> to simulate real-world conditions.</w:t>
-      </w:r>
-    </w:p>
-    <w:p>
-      <w:r>
-        <w:pict w14:anchorId="6B93E61F">
-          <v:rect id="_x0000_i1027" style="width:0;height:1.5pt" o:hralign="center" o:hrstd="t" o:hr="t" fillcolor="#a0a0a0" stroked="f"/>
+        <w:t>Bullet Events</w:t>
+      </w:r>
+      <w:r>
+        <w:br/>
+        <w:t>When a player fires a bullet, a shoot event is sent to all clients, ensuring that all players see the same bullets.</w:t>
+      </w:r>
+    </w:p>
+    <w:p>
+      <w:pPr>
+        <w:numPr>
+          <w:ilvl w:val="0"/>
+          <w:numId w:val="23"/>
+        </w:numPr>
+      </w:pPr>
+      <w:r>
+        <w:t>Lag Compensation Data</w:t>
+      </w:r>
+      <w:r>
+        <w:br/>
+        <w:t>Player movement updates include timestamped positions, allowing for basic interpolation and lag smoothing.</w:t>
+      </w:r>
+    </w:p>
+    <w:p>
+      <w:r>
+        <w:pict w14:anchorId="17F989A9">
+          <v:rect id="_x0000_i1339" style="width:0;height:1.5pt" o:hralign="center" o:hrstd="t" o:hr="t" fillcolor="#a0a0a0" stroked="f"/>
         </w:pict>
       </w:r>
     </w:p>
@@ -688,160 +385,241 @@
           <w:sz w:val="32"/>
           <w:szCs w:val="32"/>
         </w:rPr>
-        <w:t>4. Transaction Sequence</w:t>
-      </w:r>
-    </w:p>
-    <w:p>
-      <w:pPr>
-        <w:rPr>
-          <w:b/>
-          <w:bCs/>
-        </w:rPr>
-      </w:pPr>
-      <w:r>
-        <w:rPr>
-          <w:b/>
-          <w:bCs/>
-        </w:rPr>
-        <w:t>File Transfer Flow:</w:t>
-      </w:r>
-    </w:p>
-    <w:p>
-      <w:pPr>
-        <w:pStyle w:val="ListParagraph"/>
+        <w:t>3. Synchronization &amp; Lag Handling</w:t>
+      </w:r>
+    </w:p>
+    <w:p>
+      <w:r>
+        <w:t>To handle the unreliable nature of UDP and minimize the effects of packet loss, we implemented:</w:t>
+      </w:r>
+    </w:p>
+    <w:p>
+      <w:pPr>
         <w:numPr>
           <w:ilvl w:val="0"/>
-          <w:numId w:val="8"/>
+          <w:numId w:val="24"/>
         </w:numPr>
       </w:pPr>
       <w:r>
-        <w:rPr>
-          <w:b/>
-          <w:bCs/>
-        </w:rPr>
-        <w:t>Client Requests File</w:t>
-      </w:r>
-      <w:r>
-        <w:t xml:space="preserve"> → Sends REQ_DOWNLOAD with file details.</w:t>
-      </w:r>
-    </w:p>
-    <w:p>
-      <w:pPr>
-        <w:pStyle w:val="ListParagraph"/>
+        <w:t>State Interpolation</w:t>
+      </w:r>
+      <w:r>
+        <w:br/>
+        <w:t>Each client uses Lerp-based smoothing between received positions and their own predicted state to reduce jitter and maintain smooth motion.</w:t>
+      </w:r>
+    </w:p>
+    <w:p>
+      <w:pPr>
         <w:numPr>
           <w:ilvl w:val="0"/>
-          <w:numId w:val="8"/>
+          <w:numId w:val="24"/>
         </w:numPr>
       </w:pPr>
       <w:r>
-        <w:rPr>
-          <w:b/>
-          <w:bCs/>
-        </w:rPr>
-        <w:t>Server Responds</w:t>
-      </w:r>
-      <w:r>
-        <w:t xml:space="preserve"> → Sends RSP_DOWNLOAD with metadata.</w:t>
-      </w:r>
-    </w:p>
-    <w:p>
-      <w:pPr>
-        <w:pStyle w:val="ListParagraph"/>
+        <w:t>Flag System</w:t>
+      </w:r>
+      <w:r>
+        <w:br/>
+        <w:t>Each object instance is marked as either ACTIVE or LAGGING:</w:t>
+      </w:r>
+    </w:p>
+    <w:p>
+      <w:pPr>
+        <w:numPr>
+          <w:ilvl w:val="1"/>
+          <w:numId w:val="24"/>
+        </w:numPr>
+      </w:pPr>
+      <w:r>
+        <w:t>ACTIVE: Normal synchronization.</w:t>
+      </w:r>
+    </w:p>
+    <w:p>
+      <w:pPr>
+        <w:numPr>
+          <w:ilvl w:val="1"/>
+          <w:numId w:val="24"/>
+        </w:numPr>
+      </w:pPr>
+      <w:r>
+        <w:t>LAGGING: Detected high packet delay or packet loss triggers compensation logic.</w:t>
+      </w:r>
+    </w:p>
+    <w:p>
+      <w:pPr>
         <w:numPr>
           <w:ilvl w:val="0"/>
-          <w:numId w:val="8"/>
+          <w:numId w:val="24"/>
         </w:numPr>
       </w:pPr>
       <w:r>
-        <w:rPr>
-          <w:b/>
-          <w:bCs/>
-        </w:rPr>
-        <w:t>Data Transmission</w:t>
-      </w:r>
-      <w:r>
-        <w:t xml:space="preserve"> → Server sends UDP packets with sequence numbers.</w:t>
-      </w:r>
-    </w:p>
-    <w:p>
-      <w:pPr>
-        <w:pStyle w:val="ListParagraph"/>
+        <w:t>New Data Detection</w:t>
+      </w:r>
+      <w:r>
+        <w:br/>
+        <w:t xml:space="preserve">A </w:t>
+      </w:r>
+      <w:proofErr w:type="spellStart"/>
+      <w:r>
+        <w:t>newDataReceived</w:t>
+      </w:r>
+      <w:proofErr w:type="spellEnd"/>
+      <w:r>
+        <w:t xml:space="preserve"> flag triggers interpolation updates when fresh data is received from the network.</w:t>
+      </w:r>
+    </w:p>
+    <w:p>
+      <w:r>
+        <w:pict w14:anchorId="5B22DEAD">
+          <v:rect id="_x0000_i1340" style="width:0;height:1.5pt" o:hralign="center" o:hrstd="t" o:hr="t" fillcolor="#a0a0a0" stroked="f"/>
+        </w:pict>
+      </w:r>
+    </w:p>
+    <w:p>
+      <w:r>
+        <w:t>4. Error Handling &amp; Known Issues</w:t>
+      </w:r>
+    </w:p>
+    <w:p>
+      <w:r>
+        <w:lastRenderedPageBreak/>
+        <w:t>A key challenge in our design was ensuring data integrity while avoiding vector out-of-bounds errors and invalid memory access.</w:t>
+      </w:r>
+      <w:r>
+        <w:br/>
+        <w:t>We implemented the following safeguards:</w:t>
+      </w:r>
+    </w:p>
+    <w:p>
+      <w:pPr>
         <w:numPr>
           <w:ilvl w:val="0"/>
-          <w:numId w:val="8"/>
+          <w:numId w:val="25"/>
         </w:numPr>
       </w:pPr>
       <w:r>
-        <w:rPr>
-          <w:b/>
-          <w:bCs/>
-        </w:rPr>
-        <w:t>Client Acknowledges</w:t>
-      </w:r>
-      <w:r>
-        <w:t xml:space="preserve"> → Sends </w:t>
-      </w:r>
-      <w:r>
-        <w:rPr>
-          <w:b/>
-          <w:bCs/>
-        </w:rPr>
-        <w:t>ACKs</w:t>
-      </w:r>
-      <w:r>
-        <w:t xml:space="preserve">; lost packets trigger </w:t>
-      </w:r>
-      <w:r>
-        <w:rPr>
-          <w:b/>
-          <w:bCs/>
-        </w:rPr>
-        <w:t>NAKs</w:t>
-      </w:r>
-      <w:r>
-        <w:t>.</w:t>
-      </w:r>
-    </w:p>
-    <w:p>
-      <w:pPr>
-        <w:pStyle w:val="ListParagraph"/>
+        <w:t>Vector Index Validation:</w:t>
+      </w:r>
+      <w:r>
+        <w:br/>
+        <w:t xml:space="preserve">Whenever accessing </w:t>
+      </w:r>
+      <w:proofErr w:type="spellStart"/>
+      <w:r>
+        <w:t>lerpData</w:t>
+      </w:r>
+      <w:proofErr w:type="spellEnd"/>
+      <w:r>
+        <w:t xml:space="preserve"> or </w:t>
+      </w:r>
+      <w:proofErr w:type="spellStart"/>
+      <w:r>
+        <w:t>currData</w:t>
+      </w:r>
+      <w:proofErr w:type="spellEnd"/>
+      <w:r>
+        <w:t>, we ensure the index is valid and entries exist.</w:t>
+      </w:r>
+    </w:p>
+    <w:p>
+      <w:pPr>
         <w:numPr>
           <w:ilvl w:val="0"/>
-          <w:numId w:val="8"/>
+          <w:numId w:val="25"/>
         </w:numPr>
       </w:pPr>
       <w:r>
-        <w:rPr>
-          <w:b/>
-          <w:bCs/>
-        </w:rPr>
-        <w:t>Retransmissions</w:t>
-      </w:r>
-      <w:r>
-        <w:t xml:space="preserve"> → Server resends missing packets until confirmed.</w:t>
-      </w:r>
-    </w:p>
-    <w:p>
-      <w:pPr>
-        <w:pStyle w:val="ListParagraph"/>
+        <w:t>Conditional Access:</w:t>
+      </w:r>
+      <w:r>
+        <w:br/>
+      </w:r>
+      <w:proofErr w:type="gramStart"/>
+      <w:r>
+        <w:t>All .</w:t>
+      </w:r>
+      <w:proofErr w:type="spellStart"/>
+      <w:r>
+        <w:t>find</w:t>
+      </w:r>
+      <w:proofErr w:type="gramEnd"/>
+      <w:r>
+        <w:t>_</w:t>
+      </w:r>
+      <w:proofErr w:type="gramStart"/>
+      <w:r>
+        <w:t>if</w:t>
+      </w:r>
+      <w:proofErr w:type="spellEnd"/>
+      <w:r>
+        <w:t>(</w:t>
+      </w:r>
+      <w:proofErr w:type="gramEnd"/>
+      <w:r>
+        <w:t xml:space="preserve">) checks were updated with </w:t>
+      </w:r>
+      <w:proofErr w:type="gramStart"/>
+      <w:r>
+        <w:t>proper .end</w:t>
+      </w:r>
+      <w:proofErr w:type="gramEnd"/>
+      <w:r>
+        <w:t>() checks before accessing the data.</w:t>
+      </w:r>
+    </w:p>
+    <w:p>
+      <w:pPr>
         <w:numPr>
           <w:ilvl w:val="0"/>
-          <w:numId w:val="8"/>
+          <w:numId w:val="25"/>
         </w:numPr>
       </w:pPr>
       <w:r>
-        <w:rPr>
-          <w:b/>
-          <w:bCs/>
-        </w:rPr>
-        <w:t>Completion</w:t>
-      </w:r>
-      <w:r>
-        <w:t xml:space="preserve"> → Server sends termination message; client verifies integrity.</w:t>
-      </w:r>
-    </w:p>
-    <w:p/>
-    <w:p/>
+        <w:t>Bullet List Management:</w:t>
+      </w:r>
+      <w:r>
+        <w:br/>
+        <w:t xml:space="preserve">Bullets are dynamically added and removed from </w:t>
+      </w:r>
+      <w:proofErr w:type="spellStart"/>
+      <w:r>
+        <w:t>bullet_list</w:t>
+      </w:r>
+      <w:proofErr w:type="spellEnd"/>
+      <w:r>
+        <w:t xml:space="preserve"> with care taken to avoid accessing destroyed or non-existent bullets.</w:t>
+      </w:r>
+    </w:p>
+    <w:p>
+      <w:pPr>
+        <w:numPr>
+          <w:ilvl w:val="0"/>
+          <w:numId w:val="25"/>
+        </w:numPr>
+      </w:pPr>
+      <w:r>
+        <w:t>Data Structure Consistency:</w:t>
+      </w:r>
+      <w:r>
+        <w:br/>
+        <w:t xml:space="preserve">Player IDs and indices in the </w:t>
+      </w:r>
+      <w:proofErr w:type="spellStart"/>
+      <w:r>
+        <w:t>player_list</w:t>
+      </w:r>
+      <w:proofErr w:type="spellEnd"/>
+      <w:r>
+        <w:t xml:space="preserve"> are verified before use to prevent out-of-range access.</w:t>
+      </w:r>
+    </w:p>
+    <w:p>
+      <w:r>
+        <w:pict w14:anchorId="63C57B39">
+          <v:rect id="_x0000_i1341" style="width:0;height:1.5pt" o:hralign="center" o:hrstd="t" o:hr="t" fillcolor="#a0a0a0" stroked="f"/>
+        </w:pict>
+      </w:r>
+    </w:p>
     <w:p>
       <w:pPr>
         <w:rPr>
@@ -858,414 +636,337 @@
           <w:sz w:val="32"/>
           <w:szCs w:val="32"/>
         </w:rPr>
-        <w:t xml:space="preserve">5. </w:t>
-      </w:r>
-      <w:r>
+        <w:t>5. System Verification &amp; Testing</w:t>
+      </w:r>
+    </w:p>
+    <w:p>
+      <w:r>
+        <w:t>We conducted the following tests to verify system stability and reliability:</w:t>
+      </w:r>
+    </w:p>
+    <w:p>
+      <w:r>
+        <w:t>Functional Testing</w:t>
+      </w:r>
+    </w:p>
+    <w:p>
+      <w:r>
+        <w:rPr>
+          <w:rFonts w:ascii="Segoe UI Emoji" w:hAnsi="Segoe UI Emoji" w:cs="Segoe UI Emoji"/>
+        </w:rPr>
+        <w:t xml:space="preserve">- </w:t>
+      </w:r>
+      <w:r>
+        <w:t>Verified that player movements and bullet firing actions were correctly synchronized across all connected clients.</w:t>
+      </w:r>
+      <w:r>
+        <w:br/>
+      </w:r>
+      <w:r>
+        <w:rPr>
+          <w:rFonts w:ascii="Segoe UI Emoji" w:hAnsi="Segoe UI Emoji" w:cs="Segoe UI Emoji"/>
+        </w:rPr>
+        <w:t>✅</w:t>
+      </w:r>
+      <w:r>
+        <w:t xml:space="preserve"> Confirmed that asteroids and pickups behaved consistently on all clients.</w:t>
+      </w:r>
+    </w:p>
+    <w:p>
+      <w:r>
+        <w:t>Packet Loss Testing</w:t>
+      </w:r>
+    </w:p>
+    <w:p>
+      <w:r>
+        <w:t>-</w:t>
+      </w:r>
+      <w:r>
+        <w:t xml:space="preserve"> Simulated packet loss scenarios to test if lag compensation and interpolation mechanisms successfully smoothed movement without game-breaking issues.</w:t>
+      </w:r>
+    </w:p>
+    <w:p>
+      <w:r>
+        <w:t>Stress Testing</w:t>
+      </w:r>
+    </w:p>
+    <w:p>
+      <w:r>
+        <w:rPr>
+          <w:rFonts w:ascii="Segoe UI Emoji" w:hAnsi="Segoe UI Emoji" w:cs="Segoe UI Emoji"/>
+        </w:rPr>
+        <w:t>-</w:t>
+      </w:r>
+      <w:r>
+        <w:t xml:space="preserve"> Ran the game with four connected clients, spamming movement and shooting actions, to ensure no crashes or synchronization failures.</w:t>
+      </w:r>
+    </w:p>
+    <w:p>
+      <w:r>
+        <w:t>Debugging &amp; Logs</w:t>
+      </w:r>
+    </w:p>
+    <w:p>
+      <w:r>
+        <w:rPr>
+          <w:rFonts w:ascii="Segoe UI Emoji" w:hAnsi="Segoe UI Emoji" w:cs="Segoe UI Emoji"/>
+        </w:rPr>
+        <w:t>-</w:t>
+      </w:r>
+      <w:r>
+        <w:t xml:space="preserve"> Used in-game debug prints and console logs to monitor player positions, bullet counts, and flag states.</w:t>
+      </w:r>
+      <w:r>
+        <w:br/>
+      </w:r>
+      <w:r>
+        <w:rPr>
+          <w:rFonts w:ascii="Segoe UI Emoji" w:hAnsi="Segoe UI Emoji" w:cs="Segoe UI Emoji"/>
+        </w:rPr>
+        <w:t>-</w:t>
+      </w:r>
+      <w:r>
+        <w:t xml:space="preserve"> Fixed critical vector subscript out of range bugs caused by invalid access to empty vectors.</w:t>
+      </w:r>
+    </w:p>
+    <w:p>
+      <w:r>
+        <w:lastRenderedPageBreak/>
+        <w:pict w14:anchorId="2A151486">
+          <v:rect id="_x0000_i1342" style="width:0;height:1.5pt" o:hralign="center" o:hrstd="t" o:hr="t" fillcolor="#a0a0a0" stroked="f"/>
+        </w:pict>
+      </w:r>
+    </w:p>
+    <w:p>
+      <w:pPr>
         <w:rPr>
           <w:b/>
           <w:bCs/>
           <w:sz w:val="32"/>
           <w:szCs w:val="32"/>
         </w:rPr>
-        <w:t>Verification of Design</w:t>
-      </w:r>
-    </w:p>
-    <w:p>
-      <w:r>
-        <w:t xml:space="preserve">Our team verified the </w:t>
-      </w:r>
-      <w:r>
-        <w:rPr>
-          <w:b/>
-          <w:bCs/>
-        </w:rPr>
-        <w:t>custom UDP-based file transfer system</w:t>
-      </w:r>
-      <w:r>
-        <w:t xml:space="preserve"> through extensive testing, ensuring </w:t>
-      </w:r>
-      <w:r>
-        <w:rPr>
-          <w:b/>
-          <w:bCs/>
-        </w:rPr>
-        <w:t>correctness, resilience to packet loss, and performance efficiency</w:t>
-      </w:r>
-      <w:r>
-        <w:t>.</w:t>
-      </w:r>
-    </w:p>
-    <w:p>
-      <w:pPr>
-        <w:rPr>
-          <w:b/>
-          <w:bCs/>
-        </w:rPr>
-      </w:pPr>
-      <w:r>
-        <w:rPr>
-          <w:b/>
-          <w:bCs/>
-        </w:rPr>
-        <w:t>1. Functional Testing</w:t>
-      </w:r>
-    </w:p>
-    <w:p>
-      <w:pPr>
-        <w:numPr>
-          <w:ilvl w:val="0"/>
-          <w:numId w:val="13"/>
-        </w:numPr>
-      </w:pPr>
-      <w:r>
-        <w:t xml:space="preserve">Verified that files were successfully </w:t>
-      </w:r>
-      <w:r>
-        <w:rPr>
-          <w:b/>
-          <w:bCs/>
-        </w:rPr>
-        <w:t>sent, received, and stored</w:t>
-      </w:r>
-      <w:r>
-        <w:t xml:space="preserve"> without corruption.</w:t>
-      </w:r>
-    </w:p>
-    <w:p>
-      <w:pPr>
-        <w:numPr>
-          <w:ilvl w:val="0"/>
-          <w:numId w:val="13"/>
-        </w:numPr>
-      </w:pPr>
-      <w:r>
-        <w:t xml:space="preserve">Tested </w:t>
-      </w:r>
-      <w:r>
-        <w:rPr>
-          <w:b/>
-          <w:bCs/>
-        </w:rPr>
-        <w:t>file listing functionality</w:t>
-      </w:r>
-      <w:r>
-        <w:t xml:space="preserve"> to ensure accurate retrieval of available files.</w:t>
-      </w:r>
-    </w:p>
-    <w:p>
-      <w:pPr>
-        <w:rPr>
-          <w:b/>
-          <w:bCs/>
-        </w:rPr>
-      </w:pPr>
-      <w:r>
-        <w:rPr>
-          <w:b/>
-          <w:bCs/>
-        </w:rPr>
-        <w:t>2. Packet Loss &amp; Recovery Testing</w:t>
-      </w:r>
-    </w:p>
-    <w:p>
-      <w:pPr>
-        <w:numPr>
-          <w:ilvl w:val="0"/>
-          <w:numId w:val="14"/>
-        </w:numPr>
-      </w:pPr>
-      <w:r>
-        <w:t xml:space="preserve">Simulated different </w:t>
-      </w:r>
-      <w:r>
-        <w:rPr>
-          <w:b/>
-          <w:bCs/>
-        </w:rPr>
-        <w:t>packet loss rates (0.0 - 1.0)</w:t>
-      </w:r>
-      <w:r>
-        <w:t xml:space="preserve"> to test retransmission mechanisms.</w:t>
-      </w:r>
-    </w:p>
-    <w:p>
-      <w:pPr>
-        <w:numPr>
-          <w:ilvl w:val="0"/>
-          <w:numId w:val="14"/>
-        </w:numPr>
-      </w:pPr>
-      <w:r>
-        <w:t xml:space="preserve">Ensured </w:t>
-      </w:r>
-      <w:r>
-        <w:rPr>
-          <w:b/>
-          <w:bCs/>
-        </w:rPr>
-        <w:t>ACK/NAK responses</w:t>
-      </w:r>
-      <w:r>
-        <w:t xml:space="preserve"> were correctly processed, triggering retransmissions when needed.</w:t>
-      </w:r>
-    </w:p>
-    <w:p>
-      <w:pPr>
-        <w:rPr>
-          <w:b/>
-          <w:bCs/>
-        </w:rPr>
-      </w:pPr>
-      <w:r>
-        <w:rPr>
-          <w:b/>
-          <w:bCs/>
-        </w:rPr>
-        <w:t>3. Multi-Client &amp; Concurrent Transfers</w:t>
-      </w:r>
-    </w:p>
-    <w:p>
-      <w:pPr>
-        <w:numPr>
-          <w:ilvl w:val="0"/>
-          <w:numId w:val="15"/>
-        </w:numPr>
-      </w:pPr>
-      <w:r>
-        <w:t xml:space="preserve">Tested simultaneous file transfers with </w:t>
-      </w:r>
-      <w:r>
-        <w:rPr>
-          <w:b/>
-          <w:bCs/>
-        </w:rPr>
-        <w:t>multiple clients</w:t>
-      </w:r>
-      <w:r>
-        <w:t xml:space="preserve"> to verify server stability.</w:t>
-      </w:r>
-    </w:p>
-    <w:p>
-      <w:pPr>
-        <w:numPr>
-          <w:ilvl w:val="0"/>
-          <w:numId w:val="15"/>
-        </w:numPr>
-      </w:pPr>
-      <w:r>
-        <w:t xml:space="preserve">Ensured clients consistently received </w:t>
-      </w:r>
-      <w:r>
-        <w:rPr>
-          <w:b/>
-          <w:bCs/>
-        </w:rPr>
-        <w:t>the correct file list</w:t>
-      </w:r>
-      <w:r>
-        <w:t xml:space="preserve"> and </w:t>
-      </w:r>
-      <w:r>
-        <w:rPr>
-          <w:b/>
-          <w:bCs/>
-        </w:rPr>
-        <w:t>file data</w:t>
-      </w:r>
-      <w:r>
-        <w:t>.</w:t>
-      </w:r>
-    </w:p>
-    <w:p>
-      <w:pPr>
-        <w:rPr>
-          <w:b/>
-          <w:bCs/>
-        </w:rPr>
-      </w:pPr>
-      <w:r>
-        <w:rPr>
-          <w:b/>
-          <w:bCs/>
-        </w:rPr>
-        <w:lastRenderedPageBreak/>
-        <w:t>4. Stress Testing</w:t>
-      </w:r>
-    </w:p>
-    <w:p>
-      <w:pPr>
-        <w:numPr>
-          <w:ilvl w:val="0"/>
-          <w:numId w:val="16"/>
-        </w:numPr>
-      </w:pPr>
-      <w:r>
-        <w:t xml:space="preserve">Transferred </w:t>
-      </w:r>
-      <w:r>
-        <w:rPr>
-          <w:b/>
-          <w:bCs/>
-        </w:rPr>
-        <w:t>large files (≥100MB)</w:t>
-      </w:r>
-      <w:r>
-        <w:t xml:space="preserve"> to evaluate system performance.</w:t>
-      </w:r>
-    </w:p>
-    <w:p>
-      <w:pPr>
-        <w:numPr>
-          <w:ilvl w:val="0"/>
-          <w:numId w:val="16"/>
-        </w:numPr>
-      </w:pPr>
-      <w:r>
-        <w:t xml:space="preserve">Logged </w:t>
-      </w:r>
-      <w:r>
-        <w:rPr>
-          <w:b/>
-          <w:bCs/>
-        </w:rPr>
-        <w:t>packet sequence numbers, retransmissions, and ACKs</w:t>
-      </w:r>
-      <w:r>
-        <w:t xml:space="preserve"> to verify efficient data flow.</w:t>
-      </w:r>
-    </w:p>
-    <w:p>
-      <w:pPr>
-        <w:rPr>
-          <w:b/>
-          <w:bCs/>
-        </w:rPr>
-      </w:pPr>
-      <w:r>
-        <w:rPr>
-          <w:b/>
-          <w:bCs/>
-        </w:rPr>
-        <w:t>5. Debugging &amp; Log Analysis</w:t>
-      </w:r>
-    </w:p>
-    <w:p>
-      <w:pPr>
-        <w:numPr>
-          <w:ilvl w:val="0"/>
-          <w:numId w:val="17"/>
-        </w:numPr>
-      </w:pPr>
-      <w:r>
-        <w:t xml:space="preserve">Captured </w:t>
-      </w:r>
-      <w:r>
-        <w:rPr>
-          <w:b/>
-          <w:bCs/>
-        </w:rPr>
-        <w:t>log files</w:t>
-      </w:r>
-      <w:r>
-        <w:t xml:space="preserve"> detailing message exchanges, packet losses, and retransmission counts.</w:t>
-      </w:r>
-    </w:p>
-    <w:p>
-      <w:pPr>
-        <w:numPr>
-          <w:ilvl w:val="0"/>
-          <w:numId w:val="17"/>
-        </w:numPr>
-      </w:pPr>
-      <w:r>
-        <w:t xml:space="preserve">Used </w:t>
-      </w:r>
-      <w:r>
-        <w:rPr>
-          <w:b/>
-          <w:bCs/>
-        </w:rPr>
-        <w:t>console outputs and Wireshark captures</w:t>
-      </w:r>
-      <w:r>
-        <w:t xml:space="preserve"> to monitor UDP packet flow and ensure expected behaviour.</w:t>
-      </w:r>
-    </w:p>
-    <w:p/>
-    <w:p>
-      <w:r>
-        <w:t>Files being sent</w:t>
-      </w:r>
-      <w:r>
-        <w:t>:</w:t>
-      </w:r>
-    </w:p>
-    <w:p>
-      <w:pPr>
-        <w:ind w:left="720"/>
-      </w:pPr>
-      <w:r>
-        <w:rPr>
-          <w:noProof/>
-        </w:rPr>
-        <w:drawing>
-          <wp:inline distT="0" distB="0" distL="0" distR="0" wp14:anchorId="0F5EAFC9" wp14:editId="7A15D808">
-            <wp:extent cx="5731510" cy="3364865"/>
-            <wp:effectExtent l="0" t="0" r="2540" b="6985"/>
-            <wp:docPr id="1166446793" name="Picture 1" descr="A screenshot of a computer&#10;&#10;AI-generated content may be incorrect."/>
-            <wp:cNvGraphicFramePr>
-              <a:graphicFrameLocks xmlns:a="http://schemas.openxmlformats.org/drawingml/2006/main" noChangeAspect="1"/>
-            </wp:cNvGraphicFramePr>
-            <a:graphic xmlns:a="http://schemas.openxmlformats.org/drawingml/2006/main">
-              <a:graphicData uri="http://schemas.openxmlformats.org/drawingml/2006/picture">
-                <pic:pic xmlns:pic="http://schemas.openxmlformats.org/drawingml/2006/picture">
-                  <pic:nvPicPr>
-                    <pic:cNvPr id="1166446793" name="Picture 1" descr="A screenshot of a computer&#10;&#10;AI-generated content may be incorrect."/>
-                    <pic:cNvPicPr/>
-                  </pic:nvPicPr>
-                  <pic:blipFill>
-                    <a:blip r:embed="rId7"/>
-                    <a:stretch>
-                      <a:fillRect/>
-                    </a:stretch>
-                  </pic:blipFill>
-                  <pic:spPr>
-                    <a:xfrm>
-                      <a:off x="0" y="0"/>
-                      <a:ext cx="5731510" cy="3364865"/>
-                    </a:xfrm>
-                    <a:prstGeom prst="rect">
-                      <a:avLst/>
-                    </a:prstGeom>
-                  </pic:spPr>
-                </pic:pic>
-              </a:graphicData>
-            </a:graphic>
-          </wp:inline>
-        </w:drawing>
-      </w:r>
-    </w:p>
-    <w:p/>
-    <w:p/>
-    <w:p/>
-    <w:p>
-      <w:pPr>
+      </w:pPr>
+      <w:r>
         <w:rPr>
           <w:b/>
           <w:bCs/>
           <w:sz w:val="32"/>
           <w:szCs w:val="32"/>
         </w:rPr>
-      </w:pPr>
-      <w:r>
+        <w:t>6. Individual Contributions</w:t>
+      </w:r>
+    </w:p>
+    <w:p>
+      <w:r>
+        <w:t>Kuek Wei Jie (2301325, k.weijie@digipen.edu)</w:t>
+      </w:r>
+    </w:p>
+    <w:p>
+      <w:pPr>
+        <w:numPr>
+          <w:ilvl w:val="0"/>
+          <w:numId w:val="26"/>
+        </w:numPr>
+      </w:pPr>
+      <w:r>
+        <w:t>Implemented lag compensation logic and LERP smoothing system.</w:t>
+      </w:r>
+    </w:p>
+    <w:p>
+      <w:pPr>
+        <w:numPr>
+          <w:ilvl w:val="0"/>
+          <w:numId w:val="26"/>
+        </w:numPr>
+      </w:pPr>
+      <w:r>
+        <w:t>Managed player data structures and synchronization protocols.</w:t>
+      </w:r>
+    </w:p>
+    <w:p>
+      <w:pPr>
+        <w:numPr>
+          <w:ilvl w:val="0"/>
+          <w:numId w:val="26"/>
+        </w:numPr>
+      </w:pPr>
+      <w:r>
+        <w:t>Optimized the interpolation system to prevent abrupt position jumps.</w:t>
+      </w:r>
+    </w:p>
+    <w:p>
+      <w:r>
+        <w:t>Adam Goh Zheng Shan (2301303, goh.a@digipen.edu)</w:t>
+      </w:r>
+    </w:p>
+    <w:p>
+      <w:pPr>
+        <w:numPr>
+          <w:ilvl w:val="0"/>
+          <w:numId w:val="27"/>
+        </w:numPr>
+      </w:pPr>
+      <w:r>
+        <w:t>Set up the UDP networking layer and broadcast communication.</w:t>
+      </w:r>
+    </w:p>
+    <w:p>
+      <w:pPr>
+        <w:numPr>
+          <w:ilvl w:val="0"/>
+          <w:numId w:val="27"/>
+        </w:numPr>
+      </w:pPr>
+      <w:r>
+        <w:t>Implemented shooting and bullet synchronization system.</w:t>
+      </w:r>
+    </w:p>
+    <w:p>
+      <w:pPr>
+        <w:numPr>
+          <w:ilvl w:val="0"/>
+          <w:numId w:val="27"/>
+        </w:numPr>
+      </w:pPr>
+      <w:r>
+        <w:t>Handled dynamic object creation and destruction logic.</w:t>
+      </w:r>
+    </w:p>
+    <w:p>
+      <w:proofErr w:type="spellStart"/>
+      <w:r>
+        <w:t>Zulfami</w:t>
+      </w:r>
+      <w:proofErr w:type="spellEnd"/>
+      <w:r>
+        <w:t xml:space="preserve"> Ashrafi (2301298, b.zulfamiashrafi@digipen.edu)</w:t>
+      </w:r>
+    </w:p>
+    <w:p>
+      <w:pPr>
+        <w:numPr>
+          <w:ilvl w:val="0"/>
+          <w:numId w:val="28"/>
+        </w:numPr>
+      </w:pPr>
+      <w:r>
+        <w:t>Developed the player data format and packet handling routines.</w:t>
+      </w:r>
+    </w:p>
+    <w:p>
+      <w:pPr>
+        <w:numPr>
+          <w:ilvl w:val="0"/>
+          <w:numId w:val="28"/>
+        </w:numPr>
+      </w:pPr>
+      <w:r>
+        <w:t>Managed bullet lifecycle and cleanup to avoid memory leaks.</w:t>
+      </w:r>
+    </w:p>
+    <w:p>
+      <w:pPr>
+        <w:numPr>
+          <w:ilvl w:val="0"/>
+          <w:numId w:val="28"/>
+        </w:numPr>
+      </w:pPr>
+      <w:r>
+        <w:t>Contributed to lag detection and flag system.</w:t>
+      </w:r>
+    </w:p>
+    <w:p>
+      <w:r>
+        <w:t>Brandon Poon (2301224, b.poon@digipen.edu)</w:t>
+      </w:r>
+    </w:p>
+    <w:p>
+      <w:pPr>
+        <w:numPr>
+          <w:ilvl w:val="0"/>
+          <w:numId w:val="29"/>
+        </w:numPr>
+      </w:pPr>
+      <w:r>
+        <w:t>Wrote comprehensive debug logs and assisted in troubleshooting synchronization errors.</w:t>
+      </w:r>
+    </w:p>
+    <w:p>
+      <w:pPr>
+        <w:numPr>
+          <w:ilvl w:val="0"/>
+          <w:numId w:val="29"/>
+        </w:numPr>
+      </w:pPr>
+      <w:r>
+        <w:t>Conducted stress testing with multiple clients to ensure stability.</w:t>
+      </w:r>
+    </w:p>
+    <w:p>
+      <w:pPr>
+        <w:numPr>
+          <w:ilvl w:val="0"/>
+          <w:numId w:val="29"/>
+        </w:numPr>
+      </w:pPr>
+      <w:r>
+        <w:t>Contributed to protocol design documentation.</w:t>
+      </w:r>
+    </w:p>
+    <w:p>
+      <w:r>
+        <w:t>Gabriel Peh Jun Wei (2301454, peh.j@digipen.edu)</w:t>
+      </w:r>
+    </w:p>
+    <w:p>
+      <w:pPr>
+        <w:numPr>
+          <w:ilvl w:val="0"/>
+          <w:numId w:val="30"/>
+        </w:numPr>
+      </w:pPr>
+      <w:r>
+        <w:t>Simulated packet loss conditions to test the robustness of the compensation system.</w:t>
+      </w:r>
+    </w:p>
+    <w:p>
+      <w:pPr>
+        <w:numPr>
+          <w:ilvl w:val="0"/>
+          <w:numId w:val="30"/>
+        </w:numPr>
+      </w:pPr>
+      <w:r>
+        <w:t>Implemented checks to handle packet duplication and out-of-order reception.</w:t>
+      </w:r>
+    </w:p>
+    <w:p>
+      <w:pPr>
+        <w:numPr>
+          <w:ilvl w:val="0"/>
+          <w:numId w:val="30"/>
+        </w:numPr>
+      </w:pPr>
+      <w:r>
+        <w:t>Assisted in validating game state consistency across clients.</w:t>
+      </w:r>
+    </w:p>
+    <w:p>
+      <w:r>
+        <w:pict w14:anchorId="05C111DB">
+          <v:rect id="_x0000_i1343" style="width:0;height:1.5pt" o:hralign="center" o:hrstd="t" o:hr="t" fillcolor="#a0a0a0" stroked="f"/>
+        </w:pict>
+      </w:r>
+    </w:p>
+    <w:p>
+      <w:pPr>
         <w:rPr>
           <w:b/>
           <w:bCs/>
           <w:sz w:val="32"/>
           <w:szCs w:val="32"/>
         </w:rPr>
-        <w:t xml:space="preserve">6.  </w:t>
-      </w:r>
+      </w:pPr>
       <w:r>
         <w:rPr>
           <w:b/>
@@ -1273,388 +974,18 @@
           <w:sz w:val="32"/>
           <w:szCs w:val="32"/>
         </w:rPr>
-        <w:t>Individual Contributions</w:t>
-      </w:r>
-    </w:p>
-    <w:p>
-      <w:r>
-        <w:rPr>
-          <w:b/>
-          <w:bCs/>
-        </w:rPr>
-        <w:t>Kuek Wei Jie</w:t>
-      </w:r>
-      <w:r>
-        <w:t xml:space="preserve"> (SIT ID: 2301325, </w:t>
-      </w:r>
-      <w:proofErr w:type="spellStart"/>
-      <w:r>
-        <w:t>DigiPen</w:t>
-      </w:r>
-      <w:proofErr w:type="spellEnd"/>
-      <w:r>
-        <w:t xml:space="preserve"> ID: </w:t>
-      </w:r>
-      <w:proofErr w:type="spellStart"/>
-      <w:proofErr w:type="gramStart"/>
-      <w:r>
-        <w:t>k.weijie</w:t>
-      </w:r>
-      <w:proofErr w:type="spellEnd"/>
-      <w:proofErr w:type="gramEnd"/>
-      <w:r>
-        <w:t>)</w:t>
-      </w:r>
-    </w:p>
-    <w:p>
-      <w:pPr>
-        <w:numPr>
-          <w:ilvl w:val="0"/>
-          <w:numId w:val="11"/>
-        </w:numPr>
-      </w:pPr>
-      <w:r>
-        <w:t>Set up the UDP-TCP connection for seamless communication.</w:t>
-      </w:r>
-    </w:p>
-    <w:p>
-      <w:pPr>
-        <w:numPr>
-          <w:ilvl w:val="0"/>
-          <w:numId w:val="11"/>
-        </w:numPr>
-      </w:pPr>
-      <w:r>
-        <w:t>Implemented packet loss handling to ensure data integrity.</w:t>
-      </w:r>
-    </w:p>
-    <w:p>
-      <w:pPr>
-        <w:numPr>
-          <w:ilvl w:val="0"/>
-          <w:numId w:val="11"/>
-        </w:numPr>
-      </w:pPr>
+        <w:t>7. Conclusion</w:t>
+      </w:r>
+    </w:p>
+    <w:p>
+      <w:r>
+        <w:t xml:space="preserve">Through iterative development and testing, we successfully built a functional, real-time multiplayer Asteroids game over UDP. Our design demonstrates an understanding of the </w:t>
+      </w:r>
       <w:r>
         <w:lastRenderedPageBreak/>
-        <w:t>Developed the file listing functionality for retrieving available files.</w:t>
-      </w:r>
-    </w:p>
-    <w:p>
-      <w:r>
-        <w:rPr>
-          <w:b/>
-          <w:bCs/>
-        </w:rPr>
-        <w:t>Adam Goh Zheng Shan</w:t>
-      </w:r>
-      <w:r>
-        <w:t xml:space="preserve"> (SIT ID: 2301303, </w:t>
-      </w:r>
-      <w:proofErr w:type="spellStart"/>
-      <w:r>
-        <w:t>DigiPen</w:t>
-      </w:r>
-      <w:proofErr w:type="spellEnd"/>
-      <w:r>
-        <w:t xml:space="preserve"> ID: </w:t>
-      </w:r>
-      <w:proofErr w:type="spellStart"/>
-      <w:proofErr w:type="gramStart"/>
-      <w:r>
-        <w:t>goh.a</w:t>
-      </w:r>
-      <w:proofErr w:type="spellEnd"/>
-      <w:proofErr w:type="gramEnd"/>
-      <w:r>
-        <w:t>)</w:t>
-      </w:r>
-    </w:p>
-    <w:p>
-      <w:pPr>
-        <w:numPr>
-          <w:ilvl w:val="0"/>
-          <w:numId w:val="12"/>
-        </w:numPr>
-      </w:pPr>
-      <w:r>
-        <w:t>Designed and implemented reliable data transfer using an ACK-based system.</w:t>
-      </w:r>
-    </w:p>
-    <w:p>
-      <w:pPr>
-        <w:numPr>
-          <w:ilvl w:val="0"/>
-          <w:numId w:val="12"/>
-        </w:numPr>
-      </w:pPr>
-      <w:r>
-        <w:t>Developed the file transmission process for sending and receiving data.</w:t>
-      </w:r>
-    </w:p>
-    <w:p>
-      <w:pPr>
-        <w:numPr>
-          <w:ilvl w:val="0"/>
-          <w:numId w:val="12"/>
-        </w:numPr>
-      </w:pPr>
-      <w:r>
-        <w:t>Built and tested the file download functionality to ensure efficient transfers.</w:t>
-      </w:r>
-    </w:p>
-    <w:p>
-      <w:proofErr w:type="spellStart"/>
-      <w:r>
-        <w:rPr>
-          <w:b/>
-          <w:bCs/>
-        </w:rPr>
-        <w:t>Zulfami</w:t>
-      </w:r>
-      <w:proofErr w:type="spellEnd"/>
-      <w:r>
-        <w:rPr>
-          <w:b/>
-          <w:bCs/>
-        </w:rPr>
-        <w:t xml:space="preserve"> Ashrafi </w:t>
-      </w:r>
-      <w:r>
-        <w:t xml:space="preserve">(SIT: 2301298, </w:t>
-      </w:r>
-      <w:proofErr w:type="spellStart"/>
-      <w:r>
-        <w:t>Digipen</w:t>
-      </w:r>
-      <w:proofErr w:type="spellEnd"/>
-      <w:r>
-        <w:t xml:space="preserve"> ID: </w:t>
-      </w:r>
-      <w:proofErr w:type="spellStart"/>
-      <w:proofErr w:type="gramStart"/>
-      <w:r>
-        <w:t>b.zulfamiashrafi</w:t>
-      </w:r>
-      <w:proofErr w:type="spellEnd"/>
-      <w:proofErr w:type="gramEnd"/>
-      <w:r>
-        <w:t>)</w:t>
-      </w:r>
-    </w:p>
-    <w:p>
-      <w:pPr>
-        <w:numPr>
-          <w:ilvl w:val="0"/>
-          <w:numId w:val="12"/>
-        </w:numPr>
-      </w:pPr>
-      <w:r>
-        <w:t>Wrote the executed function for sending, listing and retrieving.</w:t>
-      </w:r>
-    </w:p>
-    <w:p>
-      <w:pPr>
-        <w:numPr>
-          <w:ilvl w:val="0"/>
-          <w:numId w:val="12"/>
-        </w:numPr>
-      </w:pPr>
-      <w:r>
-        <w:t>Implemented support for multiple concurrent client sessions, managing each with separate session IDs &amp; port.</w:t>
-      </w:r>
-    </w:p>
-    <w:p>
-      <w:pPr>
-        <w:numPr>
-          <w:ilvl w:val="0"/>
-          <w:numId w:val="12"/>
-        </w:numPr>
-      </w:pPr>
-      <w:r>
-        <w:t>Handled file metadata parsing and transmission, including size, name, and chunk-related data.</w:t>
-      </w:r>
-    </w:p>
-    <w:p>
-      <w:r>
-        <w:rPr>
-          <w:b/>
-          <w:bCs/>
-        </w:rPr>
-        <w:t>Brandon Poon</w:t>
-      </w:r>
-      <w:r>
-        <w:rPr>
-          <w:b/>
-          <w:bCs/>
-        </w:rPr>
-        <w:t xml:space="preserve"> </w:t>
-      </w:r>
-      <w:r>
-        <w:t>(SIT: 2301</w:t>
-      </w:r>
-      <w:r>
-        <w:t>224</w:t>
-      </w:r>
-      <w:r>
-        <w:t xml:space="preserve">, </w:t>
-      </w:r>
-      <w:proofErr w:type="spellStart"/>
-      <w:r>
-        <w:t>Digipen</w:t>
-      </w:r>
-      <w:proofErr w:type="spellEnd"/>
-      <w:r>
-        <w:t xml:space="preserve"> ID: </w:t>
-      </w:r>
-      <w:proofErr w:type="spellStart"/>
-      <w:proofErr w:type="gramStart"/>
-      <w:r>
-        <w:t>b.poon</w:t>
-      </w:r>
-      <w:proofErr w:type="spellEnd"/>
-      <w:proofErr w:type="gramEnd"/>
-      <w:r>
-        <w:t>)</w:t>
-      </w:r>
-    </w:p>
-    <w:p>
-      <w:pPr>
-        <w:numPr>
-          <w:ilvl w:val="0"/>
-          <w:numId w:val="12"/>
-        </w:numPr>
-      </w:pPr>
-      <w:r>
-        <w:t>Implemented detailed log output for all transmissions, including ACKs, NAKs, retransmissions, and error message.</w:t>
-      </w:r>
-    </w:p>
-    <w:p>
-      <w:pPr>
-        <w:numPr>
-          <w:ilvl w:val="0"/>
-          <w:numId w:val="12"/>
-        </w:numPr>
-      </w:pPr>
-      <w:r>
-        <w:t>Authored portions of the protocol design documentation, especially sections related to reliability and retransmission.</w:t>
-      </w:r>
-    </w:p>
-    <w:p>
-      <w:pPr>
-        <w:numPr>
-          <w:ilvl w:val="0"/>
-          <w:numId w:val="12"/>
-        </w:numPr>
-      </w:pPr>
-      <w:r>
-        <w:t xml:space="preserve">Contributed to the creation of test plans and evaluations </w:t>
-      </w:r>
-      <w:proofErr w:type="gramStart"/>
-      <w:r>
-        <w:t>criterial</w:t>
-      </w:r>
-      <w:proofErr w:type="gramEnd"/>
-      <w:r>
-        <w:t>.</w:t>
-      </w:r>
-    </w:p>
-    <w:p>
-      <w:pPr>
-        <w:numPr>
-          <w:ilvl w:val="0"/>
-          <w:numId w:val="12"/>
-        </w:numPr>
-      </w:pPr>
-      <w:r>
-        <w:t xml:space="preserve">Tested server </w:t>
-      </w:r>
-      <w:proofErr w:type="spellStart"/>
-      <w:r>
-        <w:t>behavior</w:t>
-      </w:r>
-      <w:proofErr w:type="spellEnd"/>
-      <w:r>
-        <w:t xml:space="preserve"> under concurrent file transfers, ensuring proper synchronization and session handling.</w:t>
-      </w:r>
-    </w:p>
-    <w:p>
-      <w:r>
-        <w:rPr>
-          <w:b/>
-          <w:bCs/>
-        </w:rPr>
-        <w:t>Gabriel Peh</w:t>
-      </w:r>
-      <w:r>
-        <w:rPr>
-          <w:b/>
-          <w:bCs/>
-        </w:rPr>
-        <w:t xml:space="preserve"> </w:t>
-      </w:r>
-      <w:r>
-        <w:t>(SIT: 23</w:t>
-      </w:r>
-      <w:r>
-        <w:t>01454</w:t>
-      </w:r>
-      <w:r>
-        <w:t xml:space="preserve">, </w:t>
-      </w:r>
-      <w:proofErr w:type="spellStart"/>
-      <w:r>
-        <w:t>Digipen</w:t>
-      </w:r>
-      <w:proofErr w:type="spellEnd"/>
-      <w:r>
-        <w:t xml:space="preserve"> ID: </w:t>
-      </w:r>
-      <w:proofErr w:type="spellStart"/>
-      <w:proofErr w:type="gramStart"/>
-      <w:r>
-        <w:t>peh.j</w:t>
-      </w:r>
-      <w:proofErr w:type="spellEnd"/>
-      <w:proofErr w:type="gramEnd"/>
-      <w:r>
-        <w:t>)</w:t>
-      </w:r>
-    </w:p>
-    <w:p>
-      <w:pPr>
-        <w:numPr>
-          <w:ilvl w:val="0"/>
-          <w:numId w:val="12"/>
-        </w:numPr>
-      </w:pPr>
-      <w:r>
-        <w:t>Simulate packet loss scenarios to verify retransmission logic using artificial loss injections.</w:t>
-      </w:r>
-    </w:p>
-    <w:p>
-      <w:pPr>
-        <w:numPr>
-          <w:ilvl w:val="0"/>
-          <w:numId w:val="12"/>
-        </w:numPr>
-      </w:pPr>
-      <w:r>
-        <w:t>Developed the ACK/NAK handling mechanism to ensure packet loss recovery in UDP</w:t>
-      </w:r>
-    </w:p>
-    <w:p>
-      <w:pPr>
-        <w:numPr>
-          <w:ilvl w:val="0"/>
-          <w:numId w:val="12"/>
-        </w:numPr>
-      </w:pPr>
-      <w:r>
-        <w:t>Handled edge cases such as duplicate packets, out of order packets, and early termination.</w:t>
-      </w:r>
-    </w:p>
-    <w:p/>
+        <w:t>limitations of UDP and implements practical solutions for synchronization, lag handling, and packet loss resilience.</w:t>
+      </w:r>
+    </w:p>
     <w:p/>
     <w:sectPr>
       <w:pgSz w:w="11906" w:h="16838"/>
@@ -1669,6 +1000,155 @@
 <file path=word/numbering.xml><?xml version="1.0" encoding="utf-8"?>
 <w:numbering xmlns:wpc="http://schemas.microsoft.com/office/word/2010/wordprocessingCanvas" xmlns:cx="http://schemas.microsoft.com/office/drawing/2014/chartex" xmlns:cx1="http://schemas.microsoft.com/office/drawing/2015/9/8/chartex" xmlns:cx2="http://schemas.microsoft.com/office/drawing/2015/10/21/chartex" xmlns:cx3="http://schemas.microsoft.com/office/drawing/2016/5/9/chartex" xmlns:cx4="http://schemas.microsoft.com/office/drawing/2016/5/10/chartex" xmlns:cx5="http://schemas.microsoft.com/office/drawing/2016/5/11/chartex" xmlns:cx6="http://schemas.microsoft.com/office/drawing/2016/5/12/chartex" xmlns:cx7="http://schemas.microsoft.com/office/drawing/2016/5/13/chartex" xmlns:cx8="http://schemas.microsoft.com/office/drawing/2016/5/14/chartex" xmlns:mc="http://schemas.openxmlformats.org/markup-compatibility/2006" xmlns:aink="http://schemas.microsoft.com/office/drawing/2016/ink" xmlns:am3d="http://schemas.microsoft.com/office/drawing/2017/model3d" xmlns:o="urn:schemas-microsoft-com:office:office" xmlns:oel="http://schemas.microsoft.com/office/2019/extlst" xmlns:r="http://schemas.openxmlformats.org/officeDocument/2006/relationships" xmlns:m="http://schemas.openxmlformats.org/officeDocument/2006/math" xmlns:v="urn:schemas-microsoft-com:vml" xmlns:wp14="http://schemas.microsoft.com/office/word/2010/wordprocessingDrawing" xmlns:wp="http://schemas.openxmlformats.org/drawingml/2006/wordprocessingDrawing" xmlns:w10="urn:schemas-microsoft-com:office:word" xmlns:w="http://schemas.openxmlformats.org/wordprocessingml/2006/main" xmlns:w14="http://schemas.microsoft.com/office/word/2010/wordml" xmlns:w15="http://schemas.microsoft.com/office/word/2012/wordml" xmlns:w16cex="http://schemas.microsoft.com/office/word/2018/wordml/cex" xmlns:w16cid="http://schemas.microsoft.com/office/word/2016/wordml/cid" xmlns:w16="http://schemas.microsoft.com/office/word/2018/wordml" xmlns:w16du="http://schemas.microsoft.com/office/word/2023/wordml/word16du" xmlns:w16sdtdh="http://schemas.microsoft.com/office/word/2020/wordml/sdtdatahash" xmlns:w16sdtfl="http://schemas.microsoft.com/office/word/2024/wordml/sdtformatlock" xmlns:w16se="http://schemas.microsoft.com/office/word/2015/wordml/symex" xmlns:wpg="http://schemas.microsoft.com/office/word/2010/wordprocessingGroup" xmlns:wpi="http://schemas.microsoft.com/office/word/2010/wordprocessingInk" xmlns:wne="http://schemas.microsoft.com/office/word/2006/wordml" xmlns:wps="http://schemas.microsoft.com/office/word/2010/wordprocessingShape" mc:Ignorable="w14 w15 w16se w16cid w16 w16cex w16sdtdh w16sdtfl w16du wp14">
   <w:abstractNum w:abstractNumId="0" w15:restartNumberingAfterBreak="0">
+    <w:nsid w:val="0674371C"/>
+    <w:multiLevelType w:val="multilevel"/>
+    <w:tmpl w:val="C7800E8C"/>
+    <w:lvl w:ilvl="0">
+      <w:start w:val="1"/>
+      <w:numFmt w:val="bullet"/>
+      <w:lvlText w:val=""/>
+      <w:lvlJc w:val="left"/>
+      <w:pPr>
+        <w:tabs>
+          <w:tab w:val="num" w:pos="720"/>
+        </w:tabs>
+        <w:ind w:left="720" w:hanging="360"/>
+      </w:pPr>
+      <w:rPr>
+        <w:rFonts w:ascii="Symbol" w:hAnsi="Symbol" w:hint="default"/>
+        <w:sz w:val="20"/>
+      </w:rPr>
+    </w:lvl>
+    <w:lvl w:ilvl="1" w:tentative="1">
+      <w:start w:val="1"/>
+      <w:numFmt w:val="bullet"/>
+      <w:lvlText w:val="o"/>
+      <w:lvlJc w:val="left"/>
+      <w:pPr>
+        <w:tabs>
+          <w:tab w:val="num" w:pos="1440"/>
+        </w:tabs>
+        <w:ind w:left="1440" w:hanging="360"/>
+      </w:pPr>
+      <w:rPr>
+        <w:rFonts w:ascii="Courier New" w:hAnsi="Courier New" w:hint="default"/>
+        <w:sz w:val="20"/>
+      </w:rPr>
+    </w:lvl>
+    <w:lvl w:ilvl="2" w:tentative="1">
+      <w:start w:val="1"/>
+      <w:numFmt w:val="bullet"/>
+      <w:lvlText w:val=""/>
+      <w:lvlJc w:val="left"/>
+      <w:pPr>
+        <w:tabs>
+          <w:tab w:val="num" w:pos="2160"/>
+        </w:tabs>
+        <w:ind w:left="2160" w:hanging="360"/>
+      </w:pPr>
+      <w:rPr>
+        <w:rFonts w:ascii="Wingdings" w:hAnsi="Wingdings" w:hint="default"/>
+        <w:sz w:val="20"/>
+      </w:rPr>
+    </w:lvl>
+    <w:lvl w:ilvl="3" w:tentative="1">
+      <w:start w:val="1"/>
+      <w:numFmt w:val="bullet"/>
+      <w:lvlText w:val=""/>
+      <w:lvlJc w:val="left"/>
+      <w:pPr>
+        <w:tabs>
+          <w:tab w:val="num" w:pos="2880"/>
+        </w:tabs>
+        <w:ind w:left="2880" w:hanging="360"/>
+      </w:pPr>
+      <w:rPr>
+        <w:rFonts w:ascii="Wingdings" w:hAnsi="Wingdings" w:hint="default"/>
+        <w:sz w:val="20"/>
+      </w:rPr>
+    </w:lvl>
+    <w:lvl w:ilvl="4" w:tentative="1">
+      <w:start w:val="1"/>
+      <w:numFmt w:val="bullet"/>
+      <w:lvlText w:val=""/>
+      <w:lvlJc w:val="left"/>
+      <w:pPr>
+        <w:tabs>
+          <w:tab w:val="num" w:pos="3600"/>
+        </w:tabs>
+        <w:ind w:left="3600" w:hanging="360"/>
+      </w:pPr>
+      <w:rPr>
+        <w:rFonts w:ascii="Wingdings" w:hAnsi="Wingdings" w:hint="default"/>
+        <w:sz w:val="20"/>
+      </w:rPr>
+    </w:lvl>
+    <w:lvl w:ilvl="5" w:tentative="1">
+      <w:start w:val="1"/>
+      <w:numFmt w:val="bullet"/>
+      <w:lvlText w:val=""/>
+      <w:lvlJc w:val="left"/>
+      <w:pPr>
+        <w:tabs>
+          <w:tab w:val="num" w:pos="4320"/>
+        </w:tabs>
+        <w:ind w:left="4320" w:hanging="360"/>
+      </w:pPr>
+      <w:rPr>
+        <w:rFonts w:ascii="Wingdings" w:hAnsi="Wingdings" w:hint="default"/>
+        <w:sz w:val="20"/>
+      </w:rPr>
+    </w:lvl>
+    <w:lvl w:ilvl="6" w:tentative="1">
+      <w:start w:val="1"/>
+      <w:numFmt w:val="bullet"/>
+      <w:lvlText w:val=""/>
+      <w:lvlJc w:val="left"/>
+      <w:pPr>
+        <w:tabs>
+          <w:tab w:val="num" w:pos="5040"/>
+        </w:tabs>
+        <w:ind w:left="5040" w:hanging="360"/>
+      </w:pPr>
+      <w:rPr>
+        <w:rFonts w:ascii="Wingdings" w:hAnsi="Wingdings" w:hint="default"/>
+        <w:sz w:val="20"/>
+      </w:rPr>
+    </w:lvl>
+    <w:lvl w:ilvl="7" w:tentative="1">
+      <w:start w:val="1"/>
+      <w:numFmt w:val="bullet"/>
+      <w:lvlText w:val=""/>
+      <w:lvlJc w:val="left"/>
+      <w:pPr>
+        <w:tabs>
+          <w:tab w:val="num" w:pos="5760"/>
+        </w:tabs>
+        <w:ind w:left="5760" w:hanging="360"/>
+      </w:pPr>
+      <w:rPr>
+        <w:rFonts w:ascii="Wingdings" w:hAnsi="Wingdings" w:hint="default"/>
+        <w:sz w:val="20"/>
+      </w:rPr>
+    </w:lvl>
+    <w:lvl w:ilvl="8" w:tentative="1">
+      <w:start w:val="1"/>
+      <w:numFmt w:val="bullet"/>
+      <w:lvlText w:val=""/>
+      <w:lvlJc w:val="left"/>
+      <w:pPr>
+        <w:tabs>
+          <w:tab w:val="num" w:pos="6480"/>
+        </w:tabs>
+        <w:ind w:left="6480" w:hanging="360"/>
+      </w:pPr>
+      <w:rPr>
+        <w:rFonts w:ascii="Wingdings" w:hAnsi="Wingdings" w:hint="default"/>
+        <w:sz w:val="20"/>
+      </w:rPr>
+    </w:lvl>
+  </w:abstractNum>
+  <w:abstractNum w:abstractNumId="1" w15:restartNumberingAfterBreak="0">
     <w:nsid w:val="06C03274"/>
     <w:multiLevelType w:val="hybridMultilevel"/>
     <w:tmpl w:val="052A7F3C"/>
@@ -1780,7 +1260,7 @@
       </w:rPr>
     </w:lvl>
   </w:abstractNum>
-  <w:abstractNum w:abstractNumId="1" w15:restartNumberingAfterBreak="0">
+  <w:abstractNum w:abstractNumId="2" w15:restartNumberingAfterBreak="0">
     <w:nsid w:val="07A45067"/>
     <w:multiLevelType w:val="multilevel"/>
     <w:tmpl w:val="813A34DC"/>
@@ -1929,7 +1409,156 @@
       </w:rPr>
     </w:lvl>
   </w:abstractNum>
-  <w:abstractNum w:abstractNumId="2" w15:restartNumberingAfterBreak="0">
+  <w:abstractNum w:abstractNumId="3" w15:restartNumberingAfterBreak="0">
+    <w:nsid w:val="08A005C5"/>
+    <w:multiLevelType w:val="multilevel"/>
+    <w:tmpl w:val="F6CED182"/>
+    <w:lvl w:ilvl="0">
+      <w:start w:val="1"/>
+      <w:numFmt w:val="bullet"/>
+      <w:lvlText w:val=""/>
+      <w:lvlJc w:val="left"/>
+      <w:pPr>
+        <w:tabs>
+          <w:tab w:val="num" w:pos="720"/>
+        </w:tabs>
+        <w:ind w:left="720" w:hanging="360"/>
+      </w:pPr>
+      <w:rPr>
+        <w:rFonts w:ascii="Symbol" w:hAnsi="Symbol" w:hint="default"/>
+        <w:sz w:val="20"/>
+      </w:rPr>
+    </w:lvl>
+    <w:lvl w:ilvl="1">
+      <w:start w:val="1"/>
+      <w:numFmt w:val="bullet"/>
+      <w:lvlText w:val="o"/>
+      <w:lvlJc w:val="left"/>
+      <w:pPr>
+        <w:tabs>
+          <w:tab w:val="num" w:pos="1440"/>
+        </w:tabs>
+        <w:ind w:left="1440" w:hanging="360"/>
+      </w:pPr>
+      <w:rPr>
+        <w:rFonts w:ascii="Courier New" w:hAnsi="Courier New" w:hint="default"/>
+        <w:sz w:val="20"/>
+      </w:rPr>
+    </w:lvl>
+    <w:lvl w:ilvl="2" w:tentative="1">
+      <w:start w:val="1"/>
+      <w:numFmt w:val="bullet"/>
+      <w:lvlText w:val=""/>
+      <w:lvlJc w:val="left"/>
+      <w:pPr>
+        <w:tabs>
+          <w:tab w:val="num" w:pos="2160"/>
+        </w:tabs>
+        <w:ind w:left="2160" w:hanging="360"/>
+      </w:pPr>
+      <w:rPr>
+        <w:rFonts w:ascii="Wingdings" w:hAnsi="Wingdings" w:hint="default"/>
+        <w:sz w:val="20"/>
+      </w:rPr>
+    </w:lvl>
+    <w:lvl w:ilvl="3" w:tentative="1">
+      <w:start w:val="1"/>
+      <w:numFmt w:val="bullet"/>
+      <w:lvlText w:val=""/>
+      <w:lvlJc w:val="left"/>
+      <w:pPr>
+        <w:tabs>
+          <w:tab w:val="num" w:pos="2880"/>
+        </w:tabs>
+        <w:ind w:left="2880" w:hanging="360"/>
+      </w:pPr>
+      <w:rPr>
+        <w:rFonts w:ascii="Wingdings" w:hAnsi="Wingdings" w:hint="default"/>
+        <w:sz w:val="20"/>
+      </w:rPr>
+    </w:lvl>
+    <w:lvl w:ilvl="4" w:tentative="1">
+      <w:start w:val="1"/>
+      <w:numFmt w:val="bullet"/>
+      <w:lvlText w:val=""/>
+      <w:lvlJc w:val="left"/>
+      <w:pPr>
+        <w:tabs>
+          <w:tab w:val="num" w:pos="3600"/>
+        </w:tabs>
+        <w:ind w:left="3600" w:hanging="360"/>
+      </w:pPr>
+      <w:rPr>
+        <w:rFonts w:ascii="Wingdings" w:hAnsi="Wingdings" w:hint="default"/>
+        <w:sz w:val="20"/>
+      </w:rPr>
+    </w:lvl>
+    <w:lvl w:ilvl="5" w:tentative="1">
+      <w:start w:val="1"/>
+      <w:numFmt w:val="bullet"/>
+      <w:lvlText w:val=""/>
+      <w:lvlJc w:val="left"/>
+      <w:pPr>
+        <w:tabs>
+          <w:tab w:val="num" w:pos="4320"/>
+        </w:tabs>
+        <w:ind w:left="4320" w:hanging="360"/>
+      </w:pPr>
+      <w:rPr>
+        <w:rFonts w:ascii="Wingdings" w:hAnsi="Wingdings" w:hint="default"/>
+        <w:sz w:val="20"/>
+      </w:rPr>
+    </w:lvl>
+    <w:lvl w:ilvl="6" w:tentative="1">
+      <w:start w:val="1"/>
+      <w:numFmt w:val="bullet"/>
+      <w:lvlText w:val=""/>
+      <w:lvlJc w:val="left"/>
+      <w:pPr>
+        <w:tabs>
+          <w:tab w:val="num" w:pos="5040"/>
+        </w:tabs>
+        <w:ind w:left="5040" w:hanging="360"/>
+      </w:pPr>
+      <w:rPr>
+        <w:rFonts w:ascii="Wingdings" w:hAnsi="Wingdings" w:hint="default"/>
+        <w:sz w:val="20"/>
+      </w:rPr>
+    </w:lvl>
+    <w:lvl w:ilvl="7" w:tentative="1">
+      <w:start w:val="1"/>
+      <w:numFmt w:val="bullet"/>
+      <w:lvlText w:val=""/>
+      <w:lvlJc w:val="left"/>
+      <w:pPr>
+        <w:tabs>
+          <w:tab w:val="num" w:pos="5760"/>
+        </w:tabs>
+        <w:ind w:left="5760" w:hanging="360"/>
+      </w:pPr>
+      <w:rPr>
+        <w:rFonts w:ascii="Wingdings" w:hAnsi="Wingdings" w:hint="default"/>
+        <w:sz w:val="20"/>
+      </w:rPr>
+    </w:lvl>
+    <w:lvl w:ilvl="8" w:tentative="1">
+      <w:start w:val="1"/>
+      <w:numFmt w:val="bullet"/>
+      <w:lvlText w:val=""/>
+      <w:lvlJc w:val="left"/>
+      <w:pPr>
+        <w:tabs>
+          <w:tab w:val="num" w:pos="6480"/>
+        </w:tabs>
+        <w:ind w:left="6480" w:hanging="360"/>
+      </w:pPr>
+      <w:rPr>
+        <w:rFonts w:ascii="Wingdings" w:hAnsi="Wingdings" w:hint="default"/>
+        <w:sz w:val="20"/>
+      </w:rPr>
+    </w:lvl>
+  </w:abstractNum>
+  <w:abstractNum w:abstractNumId="4" w15:restartNumberingAfterBreak="0">
     <w:nsid w:val="0C831CFE"/>
     <w:multiLevelType w:val="multilevel"/>
     <w:tmpl w:val="EB56E0F6"/>
@@ -2078,7 +1707,120 @@
       </w:rPr>
     </w:lvl>
   </w:abstractNum>
-  <w:abstractNum w:abstractNumId="3" w15:restartNumberingAfterBreak="0">
+  <w:abstractNum w:abstractNumId="5" w15:restartNumberingAfterBreak="0">
+    <w:nsid w:val="0F032A65"/>
+    <w:multiLevelType w:val="multilevel"/>
+    <w:tmpl w:val="380815B8"/>
+    <w:lvl w:ilvl="0">
+      <w:start w:val="1"/>
+      <w:numFmt w:val="decimal"/>
+      <w:lvlText w:val="%1."/>
+      <w:lvlJc w:val="left"/>
+      <w:pPr>
+        <w:tabs>
+          <w:tab w:val="num" w:pos="720"/>
+        </w:tabs>
+        <w:ind w:left="720" w:hanging="360"/>
+      </w:pPr>
+    </w:lvl>
+    <w:lvl w:ilvl="1" w:tentative="1">
+      <w:start w:val="1"/>
+      <w:numFmt w:val="decimal"/>
+      <w:lvlText w:val="%2."/>
+      <w:lvlJc w:val="left"/>
+      <w:pPr>
+        <w:tabs>
+          <w:tab w:val="num" w:pos="1440"/>
+        </w:tabs>
+        <w:ind w:left="1440" w:hanging="360"/>
+      </w:pPr>
+    </w:lvl>
+    <w:lvl w:ilvl="2" w:tentative="1">
+      <w:start w:val="1"/>
+      <w:numFmt w:val="decimal"/>
+      <w:lvlText w:val="%3."/>
+      <w:lvlJc w:val="left"/>
+      <w:pPr>
+        <w:tabs>
+          <w:tab w:val="num" w:pos="2160"/>
+        </w:tabs>
+        <w:ind w:left="2160" w:hanging="360"/>
+      </w:pPr>
+    </w:lvl>
+    <w:lvl w:ilvl="3" w:tentative="1">
+      <w:start w:val="1"/>
+      <w:numFmt w:val="decimal"/>
+      <w:lvlText w:val="%4."/>
+      <w:lvlJc w:val="left"/>
+      <w:pPr>
+        <w:tabs>
+          <w:tab w:val="num" w:pos="2880"/>
+        </w:tabs>
+        <w:ind w:left="2880" w:hanging="360"/>
+      </w:pPr>
+    </w:lvl>
+    <w:lvl w:ilvl="4" w:tentative="1">
+      <w:start w:val="1"/>
+      <w:numFmt w:val="decimal"/>
+      <w:lvlText w:val="%5."/>
+      <w:lvlJc w:val="left"/>
+      <w:pPr>
+        <w:tabs>
+          <w:tab w:val="num" w:pos="3600"/>
+        </w:tabs>
+        <w:ind w:left="3600" w:hanging="360"/>
+      </w:pPr>
+    </w:lvl>
+    <w:lvl w:ilvl="5" w:tentative="1">
+      <w:start w:val="1"/>
+      <w:numFmt w:val="decimal"/>
+      <w:lvlText w:val="%6."/>
+      <w:lvlJc w:val="left"/>
+      <w:pPr>
+        <w:tabs>
+          <w:tab w:val="num" w:pos="4320"/>
+        </w:tabs>
+        <w:ind w:left="4320" w:hanging="360"/>
+      </w:pPr>
+    </w:lvl>
+    <w:lvl w:ilvl="6" w:tentative="1">
+      <w:start w:val="1"/>
+      <w:numFmt w:val="decimal"/>
+      <w:lvlText w:val="%7."/>
+      <w:lvlJc w:val="left"/>
+      <w:pPr>
+        <w:tabs>
+          <w:tab w:val="num" w:pos="5040"/>
+        </w:tabs>
+        <w:ind w:left="5040" w:hanging="360"/>
+      </w:pPr>
+    </w:lvl>
+    <w:lvl w:ilvl="7" w:tentative="1">
+      <w:start w:val="1"/>
+      <w:numFmt w:val="decimal"/>
+      <w:lvlText w:val="%8."/>
+      <w:lvlJc w:val="left"/>
+      <w:pPr>
+        <w:tabs>
+          <w:tab w:val="num" w:pos="5760"/>
+        </w:tabs>
+        <w:ind w:left="5760" w:hanging="360"/>
+      </w:pPr>
+    </w:lvl>
+    <w:lvl w:ilvl="8" w:tentative="1">
+      <w:start w:val="1"/>
+      <w:numFmt w:val="decimal"/>
+      <w:lvlText w:val="%9."/>
+      <w:lvlJc w:val="left"/>
+      <w:pPr>
+        <w:tabs>
+          <w:tab w:val="num" w:pos="6480"/>
+        </w:tabs>
+        <w:ind w:left="6480" w:hanging="360"/>
+      </w:pPr>
+    </w:lvl>
+  </w:abstractNum>
+  <w:abstractNum w:abstractNumId="6" w15:restartNumberingAfterBreak="0">
     <w:nsid w:val="152E4394"/>
     <w:multiLevelType w:val="multilevel"/>
     <w:tmpl w:val="719CEC0E"/>
@@ -2227,7 +1969,7 @@
       </w:rPr>
     </w:lvl>
   </w:abstractNum>
-  <w:abstractNum w:abstractNumId="4" w15:restartNumberingAfterBreak="0">
+  <w:abstractNum w:abstractNumId="7" w15:restartNumberingAfterBreak="0">
     <w:nsid w:val="17706B18"/>
     <w:multiLevelType w:val="multilevel"/>
     <w:tmpl w:val="79AC380A"/>
@@ -2376,7 +2118,156 @@
       </w:rPr>
     </w:lvl>
   </w:abstractNum>
-  <w:abstractNum w:abstractNumId="5" w15:restartNumberingAfterBreak="0">
+  <w:abstractNum w:abstractNumId="8" w15:restartNumberingAfterBreak="0">
+    <w:nsid w:val="18A77914"/>
+    <w:multiLevelType w:val="multilevel"/>
+    <w:tmpl w:val="B10C94CA"/>
+    <w:lvl w:ilvl="0">
+      <w:start w:val="1"/>
+      <w:numFmt w:val="bullet"/>
+      <w:lvlText w:val=""/>
+      <w:lvlJc w:val="left"/>
+      <w:pPr>
+        <w:tabs>
+          <w:tab w:val="num" w:pos="720"/>
+        </w:tabs>
+        <w:ind w:left="720" w:hanging="360"/>
+      </w:pPr>
+      <w:rPr>
+        <w:rFonts w:ascii="Symbol" w:hAnsi="Symbol" w:hint="default"/>
+        <w:sz w:val="20"/>
+      </w:rPr>
+    </w:lvl>
+    <w:lvl w:ilvl="1" w:tentative="1">
+      <w:start w:val="1"/>
+      <w:numFmt w:val="bullet"/>
+      <w:lvlText w:val="o"/>
+      <w:lvlJc w:val="left"/>
+      <w:pPr>
+        <w:tabs>
+          <w:tab w:val="num" w:pos="1440"/>
+        </w:tabs>
+        <w:ind w:left="1440" w:hanging="360"/>
+      </w:pPr>
+      <w:rPr>
+        <w:rFonts w:ascii="Courier New" w:hAnsi="Courier New" w:hint="default"/>
+        <w:sz w:val="20"/>
+      </w:rPr>
+    </w:lvl>
+    <w:lvl w:ilvl="2" w:tentative="1">
+      <w:start w:val="1"/>
+      <w:numFmt w:val="bullet"/>
+      <w:lvlText w:val=""/>
+      <w:lvlJc w:val="left"/>
+      <w:pPr>
+        <w:tabs>
+          <w:tab w:val="num" w:pos="2160"/>
+        </w:tabs>
+        <w:ind w:left="2160" w:hanging="360"/>
+      </w:pPr>
+      <w:rPr>
+        <w:rFonts w:ascii="Wingdings" w:hAnsi="Wingdings" w:hint="default"/>
+        <w:sz w:val="20"/>
+      </w:rPr>
+    </w:lvl>
+    <w:lvl w:ilvl="3" w:tentative="1">
+      <w:start w:val="1"/>
+      <w:numFmt w:val="bullet"/>
+      <w:lvlText w:val=""/>
+      <w:lvlJc w:val="left"/>
+      <w:pPr>
+        <w:tabs>
+          <w:tab w:val="num" w:pos="2880"/>
+        </w:tabs>
+        <w:ind w:left="2880" w:hanging="360"/>
+      </w:pPr>
+      <w:rPr>
+        <w:rFonts w:ascii="Wingdings" w:hAnsi="Wingdings" w:hint="default"/>
+        <w:sz w:val="20"/>
+      </w:rPr>
+    </w:lvl>
+    <w:lvl w:ilvl="4" w:tentative="1">
+      <w:start w:val="1"/>
+      <w:numFmt w:val="bullet"/>
+      <w:lvlText w:val=""/>
+      <w:lvlJc w:val="left"/>
+      <w:pPr>
+        <w:tabs>
+          <w:tab w:val="num" w:pos="3600"/>
+        </w:tabs>
+        <w:ind w:left="3600" w:hanging="360"/>
+      </w:pPr>
+      <w:rPr>
+        <w:rFonts w:ascii="Wingdings" w:hAnsi="Wingdings" w:hint="default"/>
+        <w:sz w:val="20"/>
+      </w:rPr>
+    </w:lvl>
+    <w:lvl w:ilvl="5" w:tentative="1">
+      <w:start w:val="1"/>
+      <w:numFmt w:val="bullet"/>
+      <w:lvlText w:val=""/>
+      <w:lvlJc w:val="left"/>
+      <w:pPr>
+        <w:tabs>
+          <w:tab w:val="num" w:pos="4320"/>
+        </w:tabs>
+        <w:ind w:left="4320" w:hanging="360"/>
+      </w:pPr>
+      <w:rPr>
+        <w:rFonts w:ascii="Wingdings" w:hAnsi="Wingdings" w:hint="default"/>
+        <w:sz w:val="20"/>
+      </w:rPr>
+    </w:lvl>
+    <w:lvl w:ilvl="6" w:tentative="1">
+      <w:start w:val="1"/>
+      <w:numFmt w:val="bullet"/>
+      <w:lvlText w:val=""/>
+      <w:lvlJc w:val="left"/>
+      <w:pPr>
+        <w:tabs>
+          <w:tab w:val="num" w:pos="5040"/>
+        </w:tabs>
+        <w:ind w:left="5040" w:hanging="360"/>
+      </w:pPr>
+      <w:rPr>
+        <w:rFonts w:ascii="Wingdings" w:hAnsi="Wingdings" w:hint="default"/>
+        <w:sz w:val="20"/>
+      </w:rPr>
+    </w:lvl>
+    <w:lvl w:ilvl="7" w:tentative="1">
+      <w:start w:val="1"/>
+      <w:numFmt w:val="bullet"/>
+      <w:lvlText w:val=""/>
+      <w:lvlJc w:val="left"/>
+      <w:pPr>
+        <w:tabs>
+          <w:tab w:val="num" w:pos="5760"/>
+        </w:tabs>
+        <w:ind w:left="5760" w:hanging="360"/>
+      </w:pPr>
+      <w:rPr>
+        <w:rFonts w:ascii="Wingdings" w:hAnsi="Wingdings" w:hint="default"/>
+        <w:sz w:val="20"/>
+      </w:rPr>
+    </w:lvl>
+    <w:lvl w:ilvl="8" w:tentative="1">
+      <w:start w:val="1"/>
+      <w:numFmt w:val="bullet"/>
+      <w:lvlText w:val=""/>
+      <w:lvlJc w:val="left"/>
+      <w:pPr>
+        <w:tabs>
+          <w:tab w:val="num" w:pos="6480"/>
+        </w:tabs>
+        <w:ind w:left="6480" w:hanging="360"/>
+      </w:pPr>
+      <w:rPr>
+        <w:rFonts w:ascii="Wingdings" w:hAnsi="Wingdings" w:hint="default"/>
+        <w:sz w:val="20"/>
+      </w:rPr>
+    </w:lvl>
+  </w:abstractNum>
+  <w:abstractNum w:abstractNumId="9" w15:restartNumberingAfterBreak="0">
     <w:nsid w:val="1D7A102F"/>
     <w:multiLevelType w:val="hybridMultilevel"/>
     <w:tmpl w:val="0068E772"/>
@@ -2462,7 +2353,7 @@
       </w:pPr>
     </w:lvl>
   </w:abstractNum>
-  <w:abstractNum w:abstractNumId="6" w15:restartNumberingAfterBreak="0">
+  <w:abstractNum w:abstractNumId="10" w15:restartNumberingAfterBreak="0">
     <w:nsid w:val="1E3F1B0F"/>
     <w:multiLevelType w:val="hybridMultilevel"/>
     <w:tmpl w:val="73E453AC"/>
@@ -2575,7 +2466,156 @@
       </w:rPr>
     </w:lvl>
   </w:abstractNum>
-  <w:abstractNum w:abstractNumId="7" w15:restartNumberingAfterBreak="0">
+  <w:abstractNum w:abstractNumId="11" w15:restartNumberingAfterBreak="0">
+    <w:nsid w:val="22250FB2"/>
+    <w:multiLevelType w:val="multilevel"/>
+    <w:tmpl w:val="916E9B38"/>
+    <w:lvl w:ilvl="0">
+      <w:start w:val="1"/>
+      <w:numFmt w:val="bullet"/>
+      <w:lvlText w:val=""/>
+      <w:lvlJc w:val="left"/>
+      <w:pPr>
+        <w:tabs>
+          <w:tab w:val="num" w:pos="720"/>
+        </w:tabs>
+        <w:ind w:left="720" w:hanging="360"/>
+      </w:pPr>
+      <w:rPr>
+        <w:rFonts w:ascii="Symbol" w:hAnsi="Symbol" w:hint="default"/>
+        <w:sz w:val="20"/>
+      </w:rPr>
+    </w:lvl>
+    <w:lvl w:ilvl="1" w:tentative="1">
+      <w:start w:val="1"/>
+      <w:numFmt w:val="bullet"/>
+      <w:lvlText w:val="o"/>
+      <w:lvlJc w:val="left"/>
+      <w:pPr>
+        <w:tabs>
+          <w:tab w:val="num" w:pos="1440"/>
+        </w:tabs>
+        <w:ind w:left="1440" w:hanging="360"/>
+      </w:pPr>
+      <w:rPr>
+        <w:rFonts w:ascii="Courier New" w:hAnsi="Courier New" w:hint="default"/>
+        <w:sz w:val="20"/>
+      </w:rPr>
+    </w:lvl>
+    <w:lvl w:ilvl="2" w:tentative="1">
+      <w:start w:val="1"/>
+      <w:numFmt w:val="bullet"/>
+      <w:lvlText w:val=""/>
+      <w:lvlJc w:val="left"/>
+      <w:pPr>
+        <w:tabs>
+          <w:tab w:val="num" w:pos="2160"/>
+        </w:tabs>
+        <w:ind w:left="2160" w:hanging="360"/>
+      </w:pPr>
+      <w:rPr>
+        <w:rFonts w:ascii="Wingdings" w:hAnsi="Wingdings" w:hint="default"/>
+        <w:sz w:val="20"/>
+      </w:rPr>
+    </w:lvl>
+    <w:lvl w:ilvl="3" w:tentative="1">
+      <w:start w:val="1"/>
+      <w:numFmt w:val="bullet"/>
+      <w:lvlText w:val=""/>
+      <w:lvlJc w:val="left"/>
+      <w:pPr>
+        <w:tabs>
+          <w:tab w:val="num" w:pos="2880"/>
+        </w:tabs>
+        <w:ind w:left="2880" w:hanging="360"/>
+      </w:pPr>
+      <w:rPr>
+        <w:rFonts w:ascii="Wingdings" w:hAnsi="Wingdings" w:hint="default"/>
+        <w:sz w:val="20"/>
+      </w:rPr>
+    </w:lvl>
+    <w:lvl w:ilvl="4" w:tentative="1">
+      <w:start w:val="1"/>
+      <w:numFmt w:val="bullet"/>
+      <w:lvlText w:val=""/>
+      <w:lvlJc w:val="left"/>
+      <w:pPr>
+        <w:tabs>
+          <w:tab w:val="num" w:pos="3600"/>
+        </w:tabs>
+        <w:ind w:left="3600" w:hanging="360"/>
+      </w:pPr>
+      <w:rPr>
+        <w:rFonts w:ascii="Wingdings" w:hAnsi="Wingdings" w:hint="default"/>
+        <w:sz w:val="20"/>
+      </w:rPr>
+    </w:lvl>
+    <w:lvl w:ilvl="5" w:tentative="1">
+      <w:start w:val="1"/>
+      <w:numFmt w:val="bullet"/>
+      <w:lvlText w:val=""/>
+      <w:lvlJc w:val="left"/>
+      <w:pPr>
+        <w:tabs>
+          <w:tab w:val="num" w:pos="4320"/>
+        </w:tabs>
+        <w:ind w:left="4320" w:hanging="360"/>
+      </w:pPr>
+      <w:rPr>
+        <w:rFonts w:ascii="Wingdings" w:hAnsi="Wingdings" w:hint="default"/>
+        <w:sz w:val="20"/>
+      </w:rPr>
+    </w:lvl>
+    <w:lvl w:ilvl="6" w:tentative="1">
+      <w:start w:val="1"/>
+      <w:numFmt w:val="bullet"/>
+      <w:lvlText w:val=""/>
+      <w:lvlJc w:val="left"/>
+      <w:pPr>
+        <w:tabs>
+          <w:tab w:val="num" w:pos="5040"/>
+        </w:tabs>
+        <w:ind w:left="5040" w:hanging="360"/>
+      </w:pPr>
+      <w:rPr>
+        <w:rFonts w:ascii="Wingdings" w:hAnsi="Wingdings" w:hint="default"/>
+        <w:sz w:val="20"/>
+      </w:rPr>
+    </w:lvl>
+    <w:lvl w:ilvl="7" w:tentative="1">
+      <w:start w:val="1"/>
+      <w:numFmt w:val="bullet"/>
+      <w:lvlText w:val=""/>
+      <w:lvlJc w:val="left"/>
+      <w:pPr>
+        <w:tabs>
+          <w:tab w:val="num" w:pos="5760"/>
+        </w:tabs>
+        <w:ind w:left="5760" w:hanging="360"/>
+      </w:pPr>
+      <w:rPr>
+        <w:rFonts w:ascii="Wingdings" w:hAnsi="Wingdings" w:hint="default"/>
+        <w:sz w:val="20"/>
+      </w:rPr>
+    </w:lvl>
+    <w:lvl w:ilvl="8" w:tentative="1">
+      <w:start w:val="1"/>
+      <w:numFmt w:val="bullet"/>
+      <w:lvlText w:val=""/>
+      <w:lvlJc w:val="left"/>
+      <w:pPr>
+        <w:tabs>
+          <w:tab w:val="num" w:pos="6480"/>
+        </w:tabs>
+        <w:ind w:left="6480" w:hanging="360"/>
+      </w:pPr>
+      <w:rPr>
+        <w:rFonts w:ascii="Wingdings" w:hAnsi="Wingdings" w:hint="default"/>
+        <w:sz w:val="20"/>
+      </w:rPr>
+    </w:lvl>
+  </w:abstractNum>
+  <w:abstractNum w:abstractNumId="12" w15:restartNumberingAfterBreak="0">
     <w:nsid w:val="22B77C82"/>
     <w:multiLevelType w:val="hybridMultilevel"/>
     <w:tmpl w:val="B77450F4"/>
@@ -2688,7 +2728,156 @@
       </w:rPr>
     </w:lvl>
   </w:abstractNum>
-  <w:abstractNum w:abstractNumId="8" w15:restartNumberingAfterBreak="0">
+  <w:abstractNum w:abstractNumId="13" w15:restartNumberingAfterBreak="0">
+    <w:nsid w:val="37D2215C"/>
+    <w:multiLevelType w:val="multilevel"/>
+    <w:tmpl w:val="F34C4C6A"/>
+    <w:lvl w:ilvl="0">
+      <w:start w:val="1"/>
+      <w:numFmt w:val="bullet"/>
+      <w:lvlText w:val=""/>
+      <w:lvlJc w:val="left"/>
+      <w:pPr>
+        <w:tabs>
+          <w:tab w:val="num" w:pos="720"/>
+        </w:tabs>
+        <w:ind w:left="720" w:hanging="360"/>
+      </w:pPr>
+      <w:rPr>
+        <w:rFonts w:ascii="Symbol" w:hAnsi="Symbol" w:hint="default"/>
+        <w:sz w:val="20"/>
+      </w:rPr>
+    </w:lvl>
+    <w:lvl w:ilvl="1" w:tentative="1">
+      <w:start w:val="1"/>
+      <w:numFmt w:val="bullet"/>
+      <w:lvlText w:val="o"/>
+      <w:lvlJc w:val="left"/>
+      <w:pPr>
+        <w:tabs>
+          <w:tab w:val="num" w:pos="1440"/>
+        </w:tabs>
+        <w:ind w:left="1440" w:hanging="360"/>
+      </w:pPr>
+      <w:rPr>
+        <w:rFonts w:ascii="Courier New" w:hAnsi="Courier New" w:hint="default"/>
+        <w:sz w:val="20"/>
+      </w:rPr>
+    </w:lvl>
+    <w:lvl w:ilvl="2" w:tentative="1">
+      <w:start w:val="1"/>
+      <w:numFmt w:val="bullet"/>
+      <w:lvlText w:val=""/>
+      <w:lvlJc w:val="left"/>
+      <w:pPr>
+        <w:tabs>
+          <w:tab w:val="num" w:pos="2160"/>
+        </w:tabs>
+        <w:ind w:left="2160" w:hanging="360"/>
+      </w:pPr>
+      <w:rPr>
+        <w:rFonts w:ascii="Wingdings" w:hAnsi="Wingdings" w:hint="default"/>
+        <w:sz w:val="20"/>
+      </w:rPr>
+    </w:lvl>
+    <w:lvl w:ilvl="3" w:tentative="1">
+      <w:start w:val="1"/>
+      <w:numFmt w:val="bullet"/>
+      <w:lvlText w:val=""/>
+      <w:lvlJc w:val="left"/>
+      <w:pPr>
+        <w:tabs>
+          <w:tab w:val="num" w:pos="2880"/>
+        </w:tabs>
+        <w:ind w:left="2880" w:hanging="360"/>
+      </w:pPr>
+      <w:rPr>
+        <w:rFonts w:ascii="Wingdings" w:hAnsi="Wingdings" w:hint="default"/>
+        <w:sz w:val="20"/>
+      </w:rPr>
+    </w:lvl>
+    <w:lvl w:ilvl="4" w:tentative="1">
+      <w:start w:val="1"/>
+      <w:numFmt w:val="bullet"/>
+      <w:lvlText w:val=""/>
+      <w:lvlJc w:val="left"/>
+      <w:pPr>
+        <w:tabs>
+          <w:tab w:val="num" w:pos="3600"/>
+        </w:tabs>
+        <w:ind w:left="3600" w:hanging="360"/>
+      </w:pPr>
+      <w:rPr>
+        <w:rFonts w:ascii="Wingdings" w:hAnsi="Wingdings" w:hint="default"/>
+        <w:sz w:val="20"/>
+      </w:rPr>
+    </w:lvl>
+    <w:lvl w:ilvl="5" w:tentative="1">
+      <w:start w:val="1"/>
+      <w:numFmt w:val="bullet"/>
+      <w:lvlText w:val=""/>
+      <w:lvlJc w:val="left"/>
+      <w:pPr>
+        <w:tabs>
+          <w:tab w:val="num" w:pos="4320"/>
+        </w:tabs>
+        <w:ind w:left="4320" w:hanging="360"/>
+      </w:pPr>
+      <w:rPr>
+        <w:rFonts w:ascii="Wingdings" w:hAnsi="Wingdings" w:hint="default"/>
+        <w:sz w:val="20"/>
+      </w:rPr>
+    </w:lvl>
+    <w:lvl w:ilvl="6" w:tentative="1">
+      <w:start w:val="1"/>
+      <w:numFmt w:val="bullet"/>
+      <w:lvlText w:val=""/>
+      <w:lvlJc w:val="left"/>
+      <w:pPr>
+        <w:tabs>
+          <w:tab w:val="num" w:pos="5040"/>
+        </w:tabs>
+        <w:ind w:left="5040" w:hanging="360"/>
+      </w:pPr>
+      <w:rPr>
+        <w:rFonts w:ascii="Wingdings" w:hAnsi="Wingdings" w:hint="default"/>
+        <w:sz w:val="20"/>
+      </w:rPr>
+    </w:lvl>
+    <w:lvl w:ilvl="7" w:tentative="1">
+      <w:start w:val="1"/>
+      <w:numFmt w:val="bullet"/>
+      <w:lvlText w:val=""/>
+      <w:lvlJc w:val="left"/>
+      <w:pPr>
+        <w:tabs>
+          <w:tab w:val="num" w:pos="5760"/>
+        </w:tabs>
+        <w:ind w:left="5760" w:hanging="360"/>
+      </w:pPr>
+      <w:rPr>
+        <w:rFonts w:ascii="Wingdings" w:hAnsi="Wingdings" w:hint="default"/>
+        <w:sz w:val="20"/>
+      </w:rPr>
+    </w:lvl>
+    <w:lvl w:ilvl="8" w:tentative="1">
+      <w:start w:val="1"/>
+      <w:numFmt w:val="bullet"/>
+      <w:lvlText w:val=""/>
+      <w:lvlJc w:val="left"/>
+      <w:pPr>
+        <w:tabs>
+          <w:tab w:val="num" w:pos="6480"/>
+        </w:tabs>
+        <w:ind w:left="6480" w:hanging="360"/>
+      </w:pPr>
+      <w:rPr>
+        <w:rFonts w:ascii="Wingdings" w:hAnsi="Wingdings" w:hint="default"/>
+        <w:sz w:val="20"/>
+      </w:rPr>
+    </w:lvl>
+  </w:abstractNum>
+  <w:abstractNum w:abstractNumId="14" w15:restartNumberingAfterBreak="0">
     <w:nsid w:val="38734EC9"/>
     <w:multiLevelType w:val="multilevel"/>
     <w:tmpl w:val="7DC21C26"/>
@@ -2837,7 +3026,156 @@
       </w:rPr>
     </w:lvl>
   </w:abstractNum>
-  <w:abstractNum w:abstractNumId="9" w15:restartNumberingAfterBreak="0">
+  <w:abstractNum w:abstractNumId="15" w15:restartNumberingAfterBreak="0">
+    <w:nsid w:val="394378F8"/>
+    <w:multiLevelType w:val="multilevel"/>
+    <w:tmpl w:val="40882DF0"/>
+    <w:lvl w:ilvl="0">
+      <w:start w:val="1"/>
+      <w:numFmt w:val="bullet"/>
+      <w:lvlText w:val=""/>
+      <w:lvlJc w:val="left"/>
+      <w:pPr>
+        <w:tabs>
+          <w:tab w:val="num" w:pos="720"/>
+        </w:tabs>
+        <w:ind w:left="720" w:hanging="360"/>
+      </w:pPr>
+      <w:rPr>
+        <w:rFonts w:ascii="Symbol" w:hAnsi="Symbol" w:hint="default"/>
+        <w:sz w:val="20"/>
+      </w:rPr>
+    </w:lvl>
+    <w:lvl w:ilvl="1" w:tentative="1">
+      <w:start w:val="1"/>
+      <w:numFmt w:val="bullet"/>
+      <w:lvlText w:val="o"/>
+      <w:lvlJc w:val="left"/>
+      <w:pPr>
+        <w:tabs>
+          <w:tab w:val="num" w:pos="1440"/>
+        </w:tabs>
+        <w:ind w:left="1440" w:hanging="360"/>
+      </w:pPr>
+      <w:rPr>
+        <w:rFonts w:ascii="Courier New" w:hAnsi="Courier New" w:hint="default"/>
+        <w:sz w:val="20"/>
+      </w:rPr>
+    </w:lvl>
+    <w:lvl w:ilvl="2" w:tentative="1">
+      <w:start w:val="1"/>
+      <w:numFmt w:val="bullet"/>
+      <w:lvlText w:val=""/>
+      <w:lvlJc w:val="left"/>
+      <w:pPr>
+        <w:tabs>
+          <w:tab w:val="num" w:pos="2160"/>
+        </w:tabs>
+        <w:ind w:left="2160" w:hanging="360"/>
+      </w:pPr>
+      <w:rPr>
+        <w:rFonts w:ascii="Wingdings" w:hAnsi="Wingdings" w:hint="default"/>
+        <w:sz w:val="20"/>
+      </w:rPr>
+    </w:lvl>
+    <w:lvl w:ilvl="3" w:tentative="1">
+      <w:start w:val="1"/>
+      <w:numFmt w:val="bullet"/>
+      <w:lvlText w:val=""/>
+      <w:lvlJc w:val="left"/>
+      <w:pPr>
+        <w:tabs>
+          <w:tab w:val="num" w:pos="2880"/>
+        </w:tabs>
+        <w:ind w:left="2880" w:hanging="360"/>
+      </w:pPr>
+      <w:rPr>
+        <w:rFonts w:ascii="Wingdings" w:hAnsi="Wingdings" w:hint="default"/>
+        <w:sz w:val="20"/>
+      </w:rPr>
+    </w:lvl>
+    <w:lvl w:ilvl="4" w:tentative="1">
+      <w:start w:val="1"/>
+      <w:numFmt w:val="bullet"/>
+      <w:lvlText w:val=""/>
+      <w:lvlJc w:val="left"/>
+      <w:pPr>
+        <w:tabs>
+          <w:tab w:val="num" w:pos="3600"/>
+        </w:tabs>
+        <w:ind w:left="3600" w:hanging="360"/>
+      </w:pPr>
+      <w:rPr>
+        <w:rFonts w:ascii="Wingdings" w:hAnsi="Wingdings" w:hint="default"/>
+        <w:sz w:val="20"/>
+      </w:rPr>
+    </w:lvl>
+    <w:lvl w:ilvl="5" w:tentative="1">
+      <w:start w:val="1"/>
+      <w:numFmt w:val="bullet"/>
+      <w:lvlText w:val=""/>
+      <w:lvlJc w:val="left"/>
+      <w:pPr>
+        <w:tabs>
+          <w:tab w:val="num" w:pos="4320"/>
+        </w:tabs>
+        <w:ind w:left="4320" w:hanging="360"/>
+      </w:pPr>
+      <w:rPr>
+        <w:rFonts w:ascii="Wingdings" w:hAnsi="Wingdings" w:hint="default"/>
+        <w:sz w:val="20"/>
+      </w:rPr>
+    </w:lvl>
+    <w:lvl w:ilvl="6" w:tentative="1">
+      <w:start w:val="1"/>
+      <w:numFmt w:val="bullet"/>
+      <w:lvlText w:val=""/>
+      <w:lvlJc w:val="left"/>
+      <w:pPr>
+        <w:tabs>
+          <w:tab w:val="num" w:pos="5040"/>
+        </w:tabs>
+        <w:ind w:left="5040" w:hanging="360"/>
+      </w:pPr>
+      <w:rPr>
+        <w:rFonts w:ascii="Wingdings" w:hAnsi="Wingdings" w:hint="default"/>
+        <w:sz w:val="20"/>
+      </w:rPr>
+    </w:lvl>
+    <w:lvl w:ilvl="7" w:tentative="1">
+      <w:start w:val="1"/>
+      <w:numFmt w:val="bullet"/>
+      <w:lvlText w:val=""/>
+      <w:lvlJc w:val="left"/>
+      <w:pPr>
+        <w:tabs>
+          <w:tab w:val="num" w:pos="5760"/>
+        </w:tabs>
+        <w:ind w:left="5760" w:hanging="360"/>
+      </w:pPr>
+      <w:rPr>
+        <w:rFonts w:ascii="Wingdings" w:hAnsi="Wingdings" w:hint="default"/>
+        <w:sz w:val="20"/>
+      </w:rPr>
+    </w:lvl>
+    <w:lvl w:ilvl="8" w:tentative="1">
+      <w:start w:val="1"/>
+      <w:numFmt w:val="bullet"/>
+      <w:lvlText w:val=""/>
+      <w:lvlJc w:val="left"/>
+      <w:pPr>
+        <w:tabs>
+          <w:tab w:val="num" w:pos="6480"/>
+        </w:tabs>
+        <w:ind w:left="6480" w:hanging="360"/>
+      </w:pPr>
+      <w:rPr>
+        <w:rFonts w:ascii="Wingdings" w:hAnsi="Wingdings" w:hint="default"/>
+        <w:sz w:val="20"/>
+      </w:rPr>
+    </w:lvl>
+  </w:abstractNum>
+  <w:abstractNum w:abstractNumId="16" w15:restartNumberingAfterBreak="0">
     <w:nsid w:val="3DAA75B8"/>
     <w:multiLevelType w:val="hybridMultilevel"/>
     <w:tmpl w:val="B68CC76A"/>
@@ -2950,7 +3288,7 @@
       </w:rPr>
     </w:lvl>
   </w:abstractNum>
-  <w:abstractNum w:abstractNumId="10" w15:restartNumberingAfterBreak="0">
+  <w:abstractNum w:abstractNumId="17" w15:restartNumberingAfterBreak="0">
     <w:nsid w:val="403D198D"/>
     <w:multiLevelType w:val="multilevel"/>
     <w:tmpl w:val="FC16617E"/>
@@ -3099,7 +3437,7 @@
       </w:rPr>
     </w:lvl>
   </w:abstractNum>
-  <w:abstractNum w:abstractNumId="11" w15:restartNumberingAfterBreak="0">
+  <w:abstractNum w:abstractNumId="18" w15:restartNumberingAfterBreak="0">
     <w:nsid w:val="4053741E"/>
     <w:multiLevelType w:val="multilevel"/>
     <w:tmpl w:val="C9D462AE"/>
@@ -3248,7 +3586,7 @@
       </w:rPr>
     </w:lvl>
   </w:abstractNum>
-  <w:abstractNum w:abstractNumId="12" w15:restartNumberingAfterBreak="0">
+  <w:abstractNum w:abstractNumId="19" w15:restartNumberingAfterBreak="0">
     <w:nsid w:val="43461D59"/>
     <w:multiLevelType w:val="multilevel"/>
     <w:tmpl w:val="1F7C2C0E"/>
@@ -3397,7 +3735,7 @@
       </w:rPr>
     </w:lvl>
   </w:abstractNum>
-  <w:abstractNum w:abstractNumId="13" w15:restartNumberingAfterBreak="0">
+  <w:abstractNum w:abstractNumId="20" w15:restartNumberingAfterBreak="0">
     <w:nsid w:val="49DA679A"/>
     <w:multiLevelType w:val="multilevel"/>
     <w:tmpl w:val="82F0B114"/>
@@ -3546,7 +3884,156 @@
       </w:rPr>
     </w:lvl>
   </w:abstractNum>
-  <w:abstractNum w:abstractNumId="14" w15:restartNumberingAfterBreak="0">
+  <w:abstractNum w:abstractNumId="21" w15:restartNumberingAfterBreak="0">
+    <w:nsid w:val="4D230ED1"/>
+    <w:multiLevelType w:val="multilevel"/>
+    <w:tmpl w:val="47CE08A2"/>
+    <w:lvl w:ilvl="0">
+      <w:start w:val="1"/>
+      <w:numFmt w:val="bullet"/>
+      <w:lvlText w:val=""/>
+      <w:lvlJc w:val="left"/>
+      <w:pPr>
+        <w:tabs>
+          <w:tab w:val="num" w:pos="720"/>
+        </w:tabs>
+        <w:ind w:left="720" w:hanging="360"/>
+      </w:pPr>
+      <w:rPr>
+        <w:rFonts w:ascii="Symbol" w:hAnsi="Symbol" w:hint="default"/>
+        <w:sz w:val="20"/>
+      </w:rPr>
+    </w:lvl>
+    <w:lvl w:ilvl="1" w:tentative="1">
+      <w:start w:val="1"/>
+      <w:numFmt w:val="bullet"/>
+      <w:lvlText w:val="o"/>
+      <w:lvlJc w:val="left"/>
+      <w:pPr>
+        <w:tabs>
+          <w:tab w:val="num" w:pos="1440"/>
+        </w:tabs>
+        <w:ind w:left="1440" w:hanging="360"/>
+      </w:pPr>
+      <w:rPr>
+        <w:rFonts w:ascii="Courier New" w:hAnsi="Courier New" w:hint="default"/>
+        <w:sz w:val="20"/>
+      </w:rPr>
+    </w:lvl>
+    <w:lvl w:ilvl="2" w:tentative="1">
+      <w:start w:val="1"/>
+      <w:numFmt w:val="bullet"/>
+      <w:lvlText w:val=""/>
+      <w:lvlJc w:val="left"/>
+      <w:pPr>
+        <w:tabs>
+          <w:tab w:val="num" w:pos="2160"/>
+        </w:tabs>
+        <w:ind w:left="2160" w:hanging="360"/>
+      </w:pPr>
+      <w:rPr>
+        <w:rFonts w:ascii="Wingdings" w:hAnsi="Wingdings" w:hint="default"/>
+        <w:sz w:val="20"/>
+      </w:rPr>
+    </w:lvl>
+    <w:lvl w:ilvl="3" w:tentative="1">
+      <w:start w:val="1"/>
+      <w:numFmt w:val="bullet"/>
+      <w:lvlText w:val=""/>
+      <w:lvlJc w:val="left"/>
+      <w:pPr>
+        <w:tabs>
+          <w:tab w:val="num" w:pos="2880"/>
+        </w:tabs>
+        <w:ind w:left="2880" w:hanging="360"/>
+      </w:pPr>
+      <w:rPr>
+        <w:rFonts w:ascii="Wingdings" w:hAnsi="Wingdings" w:hint="default"/>
+        <w:sz w:val="20"/>
+      </w:rPr>
+    </w:lvl>
+    <w:lvl w:ilvl="4" w:tentative="1">
+      <w:start w:val="1"/>
+      <w:numFmt w:val="bullet"/>
+      <w:lvlText w:val=""/>
+      <w:lvlJc w:val="left"/>
+      <w:pPr>
+        <w:tabs>
+          <w:tab w:val="num" w:pos="3600"/>
+        </w:tabs>
+        <w:ind w:left="3600" w:hanging="360"/>
+      </w:pPr>
+      <w:rPr>
+        <w:rFonts w:ascii="Wingdings" w:hAnsi="Wingdings" w:hint="default"/>
+        <w:sz w:val="20"/>
+      </w:rPr>
+    </w:lvl>
+    <w:lvl w:ilvl="5" w:tentative="1">
+      <w:start w:val="1"/>
+      <w:numFmt w:val="bullet"/>
+      <w:lvlText w:val=""/>
+      <w:lvlJc w:val="left"/>
+      <w:pPr>
+        <w:tabs>
+          <w:tab w:val="num" w:pos="4320"/>
+        </w:tabs>
+        <w:ind w:left="4320" w:hanging="360"/>
+      </w:pPr>
+      <w:rPr>
+        <w:rFonts w:ascii="Wingdings" w:hAnsi="Wingdings" w:hint="default"/>
+        <w:sz w:val="20"/>
+      </w:rPr>
+    </w:lvl>
+    <w:lvl w:ilvl="6" w:tentative="1">
+      <w:start w:val="1"/>
+      <w:numFmt w:val="bullet"/>
+      <w:lvlText w:val=""/>
+      <w:lvlJc w:val="left"/>
+      <w:pPr>
+        <w:tabs>
+          <w:tab w:val="num" w:pos="5040"/>
+        </w:tabs>
+        <w:ind w:left="5040" w:hanging="360"/>
+      </w:pPr>
+      <w:rPr>
+        <w:rFonts w:ascii="Wingdings" w:hAnsi="Wingdings" w:hint="default"/>
+        <w:sz w:val="20"/>
+      </w:rPr>
+    </w:lvl>
+    <w:lvl w:ilvl="7" w:tentative="1">
+      <w:start w:val="1"/>
+      <w:numFmt w:val="bullet"/>
+      <w:lvlText w:val=""/>
+      <w:lvlJc w:val="left"/>
+      <w:pPr>
+        <w:tabs>
+          <w:tab w:val="num" w:pos="5760"/>
+        </w:tabs>
+        <w:ind w:left="5760" w:hanging="360"/>
+      </w:pPr>
+      <w:rPr>
+        <w:rFonts w:ascii="Wingdings" w:hAnsi="Wingdings" w:hint="default"/>
+        <w:sz w:val="20"/>
+      </w:rPr>
+    </w:lvl>
+    <w:lvl w:ilvl="8" w:tentative="1">
+      <w:start w:val="1"/>
+      <w:numFmt w:val="bullet"/>
+      <w:lvlText w:val=""/>
+      <w:lvlJc w:val="left"/>
+      <w:pPr>
+        <w:tabs>
+          <w:tab w:val="num" w:pos="6480"/>
+        </w:tabs>
+        <w:ind w:left="6480" w:hanging="360"/>
+      </w:pPr>
+      <w:rPr>
+        <w:rFonts w:ascii="Wingdings" w:hAnsi="Wingdings" w:hint="default"/>
+        <w:sz w:val="20"/>
+      </w:rPr>
+    </w:lvl>
+  </w:abstractNum>
+  <w:abstractNum w:abstractNumId="22" w15:restartNumberingAfterBreak="0">
     <w:nsid w:val="564679EE"/>
     <w:multiLevelType w:val="multilevel"/>
     <w:tmpl w:val="DDEC3A78"/>
@@ -3695,7 +4182,7 @@
       </w:rPr>
     </w:lvl>
   </w:abstractNum>
-  <w:abstractNum w:abstractNumId="15" w15:restartNumberingAfterBreak="0">
+  <w:abstractNum w:abstractNumId="23" w15:restartNumberingAfterBreak="0">
     <w:nsid w:val="5C4938E2"/>
     <w:multiLevelType w:val="multilevel"/>
     <w:tmpl w:val="08FE6118"/>
@@ -3844,7 +4331,305 @@
       </w:rPr>
     </w:lvl>
   </w:abstractNum>
-  <w:abstractNum w:abstractNumId="16" w15:restartNumberingAfterBreak="0">
+  <w:abstractNum w:abstractNumId="24" w15:restartNumberingAfterBreak="0">
+    <w:nsid w:val="5CFC0362"/>
+    <w:multiLevelType w:val="multilevel"/>
+    <w:tmpl w:val="D39C9066"/>
+    <w:lvl w:ilvl="0">
+      <w:start w:val="1"/>
+      <w:numFmt w:val="bullet"/>
+      <w:lvlText w:val=""/>
+      <w:lvlJc w:val="left"/>
+      <w:pPr>
+        <w:tabs>
+          <w:tab w:val="num" w:pos="720"/>
+        </w:tabs>
+        <w:ind w:left="720" w:hanging="360"/>
+      </w:pPr>
+      <w:rPr>
+        <w:rFonts w:ascii="Symbol" w:hAnsi="Symbol" w:hint="default"/>
+        <w:sz w:val="20"/>
+      </w:rPr>
+    </w:lvl>
+    <w:lvl w:ilvl="1" w:tentative="1">
+      <w:start w:val="1"/>
+      <w:numFmt w:val="bullet"/>
+      <w:lvlText w:val="o"/>
+      <w:lvlJc w:val="left"/>
+      <w:pPr>
+        <w:tabs>
+          <w:tab w:val="num" w:pos="1440"/>
+        </w:tabs>
+        <w:ind w:left="1440" w:hanging="360"/>
+      </w:pPr>
+      <w:rPr>
+        <w:rFonts w:ascii="Courier New" w:hAnsi="Courier New" w:hint="default"/>
+        <w:sz w:val="20"/>
+      </w:rPr>
+    </w:lvl>
+    <w:lvl w:ilvl="2" w:tentative="1">
+      <w:start w:val="1"/>
+      <w:numFmt w:val="bullet"/>
+      <w:lvlText w:val=""/>
+      <w:lvlJc w:val="left"/>
+      <w:pPr>
+        <w:tabs>
+          <w:tab w:val="num" w:pos="2160"/>
+        </w:tabs>
+        <w:ind w:left="2160" w:hanging="360"/>
+      </w:pPr>
+      <w:rPr>
+        <w:rFonts w:ascii="Wingdings" w:hAnsi="Wingdings" w:hint="default"/>
+        <w:sz w:val="20"/>
+      </w:rPr>
+    </w:lvl>
+    <w:lvl w:ilvl="3" w:tentative="1">
+      <w:start w:val="1"/>
+      <w:numFmt w:val="bullet"/>
+      <w:lvlText w:val=""/>
+      <w:lvlJc w:val="left"/>
+      <w:pPr>
+        <w:tabs>
+          <w:tab w:val="num" w:pos="2880"/>
+        </w:tabs>
+        <w:ind w:left="2880" w:hanging="360"/>
+      </w:pPr>
+      <w:rPr>
+        <w:rFonts w:ascii="Wingdings" w:hAnsi="Wingdings" w:hint="default"/>
+        <w:sz w:val="20"/>
+      </w:rPr>
+    </w:lvl>
+    <w:lvl w:ilvl="4" w:tentative="1">
+      <w:start w:val="1"/>
+      <w:numFmt w:val="bullet"/>
+      <w:lvlText w:val=""/>
+      <w:lvlJc w:val="left"/>
+      <w:pPr>
+        <w:tabs>
+          <w:tab w:val="num" w:pos="3600"/>
+        </w:tabs>
+        <w:ind w:left="3600" w:hanging="360"/>
+      </w:pPr>
+      <w:rPr>
+        <w:rFonts w:ascii="Wingdings" w:hAnsi="Wingdings" w:hint="default"/>
+        <w:sz w:val="20"/>
+      </w:rPr>
+    </w:lvl>
+    <w:lvl w:ilvl="5" w:tentative="1">
+      <w:start w:val="1"/>
+      <w:numFmt w:val="bullet"/>
+      <w:lvlText w:val=""/>
+      <w:lvlJc w:val="left"/>
+      <w:pPr>
+        <w:tabs>
+          <w:tab w:val="num" w:pos="4320"/>
+        </w:tabs>
+        <w:ind w:left="4320" w:hanging="360"/>
+      </w:pPr>
+      <w:rPr>
+        <w:rFonts w:ascii="Wingdings" w:hAnsi="Wingdings" w:hint="default"/>
+        <w:sz w:val="20"/>
+      </w:rPr>
+    </w:lvl>
+    <w:lvl w:ilvl="6" w:tentative="1">
+      <w:start w:val="1"/>
+      <w:numFmt w:val="bullet"/>
+      <w:lvlText w:val=""/>
+      <w:lvlJc w:val="left"/>
+      <w:pPr>
+        <w:tabs>
+          <w:tab w:val="num" w:pos="5040"/>
+        </w:tabs>
+        <w:ind w:left="5040" w:hanging="360"/>
+      </w:pPr>
+      <w:rPr>
+        <w:rFonts w:ascii="Wingdings" w:hAnsi="Wingdings" w:hint="default"/>
+        <w:sz w:val="20"/>
+      </w:rPr>
+    </w:lvl>
+    <w:lvl w:ilvl="7" w:tentative="1">
+      <w:start w:val="1"/>
+      <w:numFmt w:val="bullet"/>
+      <w:lvlText w:val=""/>
+      <w:lvlJc w:val="left"/>
+      <w:pPr>
+        <w:tabs>
+          <w:tab w:val="num" w:pos="5760"/>
+        </w:tabs>
+        <w:ind w:left="5760" w:hanging="360"/>
+      </w:pPr>
+      <w:rPr>
+        <w:rFonts w:ascii="Wingdings" w:hAnsi="Wingdings" w:hint="default"/>
+        <w:sz w:val="20"/>
+      </w:rPr>
+    </w:lvl>
+    <w:lvl w:ilvl="8" w:tentative="1">
+      <w:start w:val="1"/>
+      <w:numFmt w:val="bullet"/>
+      <w:lvlText w:val=""/>
+      <w:lvlJc w:val="left"/>
+      <w:pPr>
+        <w:tabs>
+          <w:tab w:val="num" w:pos="6480"/>
+        </w:tabs>
+        <w:ind w:left="6480" w:hanging="360"/>
+      </w:pPr>
+      <w:rPr>
+        <w:rFonts w:ascii="Wingdings" w:hAnsi="Wingdings" w:hint="default"/>
+        <w:sz w:val="20"/>
+      </w:rPr>
+    </w:lvl>
+  </w:abstractNum>
+  <w:abstractNum w:abstractNumId="25" w15:restartNumberingAfterBreak="0">
+    <w:nsid w:val="6626097F"/>
+    <w:multiLevelType w:val="multilevel"/>
+    <w:tmpl w:val="FA4E1178"/>
+    <w:lvl w:ilvl="0">
+      <w:start w:val="1"/>
+      <w:numFmt w:val="bullet"/>
+      <w:lvlText w:val=""/>
+      <w:lvlJc w:val="left"/>
+      <w:pPr>
+        <w:tabs>
+          <w:tab w:val="num" w:pos="720"/>
+        </w:tabs>
+        <w:ind w:left="720" w:hanging="360"/>
+      </w:pPr>
+      <w:rPr>
+        <w:rFonts w:ascii="Symbol" w:hAnsi="Symbol" w:hint="default"/>
+        <w:sz w:val="20"/>
+      </w:rPr>
+    </w:lvl>
+    <w:lvl w:ilvl="1" w:tentative="1">
+      <w:start w:val="1"/>
+      <w:numFmt w:val="bullet"/>
+      <w:lvlText w:val="o"/>
+      <w:lvlJc w:val="left"/>
+      <w:pPr>
+        <w:tabs>
+          <w:tab w:val="num" w:pos="1440"/>
+        </w:tabs>
+        <w:ind w:left="1440" w:hanging="360"/>
+      </w:pPr>
+      <w:rPr>
+        <w:rFonts w:ascii="Courier New" w:hAnsi="Courier New" w:hint="default"/>
+        <w:sz w:val="20"/>
+      </w:rPr>
+    </w:lvl>
+    <w:lvl w:ilvl="2" w:tentative="1">
+      <w:start w:val="1"/>
+      <w:numFmt w:val="bullet"/>
+      <w:lvlText w:val=""/>
+      <w:lvlJc w:val="left"/>
+      <w:pPr>
+        <w:tabs>
+          <w:tab w:val="num" w:pos="2160"/>
+        </w:tabs>
+        <w:ind w:left="2160" w:hanging="360"/>
+      </w:pPr>
+      <w:rPr>
+        <w:rFonts w:ascii="Wingdings" w:hAnsi="Wingdings" w:hint="default"/>
+        <w:sz w:val="20"/>
+      </w:rPr>
+    </w:lvl>
+    <w:lvl w:ilvl="3" w:tentative="1">
+      <w:start w:val="1"/>
+      <w:numFmt w:val="bullet"/>
+      <w:lvlText w:val=""/>
+      <w:lvlJc w:val="left"/>
+      <w:pPr>
+        <w:tabs>
+          <w:tab w:val="num" w:pos="2880"/>
+        </w:tabs>
+        <w:ind w:left="2880" w:hanging="360"/>
+      </w:pPr>
+      <w:rPr>
+        <w:rFonts w:ascii="Wingdings" w:hAnsi="Wingdings" w:hint="default"/>
+        <w:sz w:val="20"/>
+      </w:rPr>
+    </w:lvl>
+    <w:lvl w:ilvl="4" w:tentative="1">
+      <w:start w:val="1"/>
+      <w:numFmt w:val="bullet"/>
+      <w:lvlText w:val=""/>
+      <w:lvlJc w:val="left"/>
+      <w:pPr>
+        <w:tabs>
+          <w:tab w:val="num" w:pos="3600"/>
+        </w:tabs>
+        <w:ind w:left="3600" w:hanging="360"/>
+      </w:pPr>
+      <w:rPr>
+        <w:rFonts w:ascii="Wingdings" w:hAnsi="Wingdings" w:hint="default"/>
+        <w:sz w:val="20"/>
+      </w:rPr>
+    </w:lvl>
+    <w:lvl w:ilvl="5" w:tentative="1">
+      <w:start w:val="1"/>
+      <w:numFmt w:val="bullet"/>
+      <w:lvlText w:val=""/>
+      <w:lvlJc w:val="left"/>
+      <w:pPr>
+        <w:tabs>
+          <w:tab w:val="num" w:pos="4320"/>
+        </w:tabs>
+        <w:ind w:left="4320" w:hanging="360"/>
+      </w:pPr>
+      <w:rPr>
+        <w:rFonts w:ascii="Wingdings" w:hAnsi="Wingdings" w:hint="default"/>
+        <w:sz w:val="20"/>
+      </w:rPr>
+    </w:lvl>
+    <w:lvl w:ilvl="6" w:tentative="1">
+      <w:start w:val="1"/>
+      <w:numFmt w:val="bullet"/>
+      <w:lvlText w:val=""/>
+      <w:lvlJc w:val="left"/>
+      <w:pPr>
+        <w:tabs>
+          <w:tab w:val="num" w:pos="5040"/>
+        </w:tabs>
+        <w:ind w:left="5040" w:hanging="360"/>
+      </w:pPr>
+      <w:rPr>
+        <w:rFonts w:ascii="Wingdings" w:hAnsi="Wingdings" w:hint="default"/>
+        <w:sz w:val="20"/>
+      </w:rPr>
+    </w:lvl>
+    <w:lvl w:ilvl="7" w:tentative="1">
+      <w:start w:val="1"/>
+      <w:numFmt w:val="bullet"/>
+      <w:lvlText w:val=""/>
+      <w:lvlJc w:val="left"/>
+      <w:pPr>
+        <w:tabs>
+          <w:tab w:val="num" w:pos="5760"/>
+        </w:tabs>
+        <w:ind w:left="5760" w:hanging="360"/>
+      </w:pPr>
+      <w:rPr>
+        <w:rFonts w:ascii="Wingdings" w:hAnsi="Wingdings" w:hint="default"/>
+        <w:sz w:val="20"/>
+      </w:rPr>
+    </w:lvl>
+    <w:lvl w:ilvl="8" w:tentative="1">
+      <w:start w:val="1"/>
+      <w:numFmt w:val="bullet"/>
+      <w:lvlText w:val=""/>
+      <w:lvlJc w:val="left"/>
+      <w:pPr>
+        <w:tabs>
+          <w:tab w:val="num" w:pos="6480"/>
+        </w:tabs>
+        <w:ind w:left="6480" w:hanging="360"/>
+      </w:pPr>
+      <w:rPr>
+        <w:rFonts w:ascii="Wingdings" w:hAnsi="Wingdings" w:hint="default"/>
+        <w:sz w:val="20"/>
+      </w:rPr>
+    </w:lvl>
+  </w:abstractNum>
+  <w:abstractNum w:abstractNumId="26" w15:restartNumberingAfterBreak="0">
     <w:nsid w:val="6BB37208"/>
     <w:multiLevelType w:val="multilevel"/>
     <w:tmpl w:val="C9B82842"/>
@@ -3993,7 +4778,7 @@
       </w:rPr>
     </w:lvl>
   </w:abstractNum>
-  <w:abstractNum w:abstractNumId="17" w15:restartNumberingAfterBreak="0">
+  <w:abstractNum w:abstractNumId="27" w15:restartNumberingAfterBreak="0">
     <w:nsid w:val="74D732D2"/>
     <w:multiLevelType w:val="multilevel"/>
     <w:tmpl w:val="A882F14E"/>
@@ -4142,7 +4927,7 @@
       </w:rPr>
     </w:lvl>
   </w:abstractNum>
-  <w:abstractNum w:abstractNumId="18" w15:restartNumberingAfterBreak="0">
+  <w:abstractNum w:abstractNumId="28" w15:restartNumberingAfterBreak="0">
     <w:nsid w:val="77F4264F"/>
     <w:multiLevelType w:val="multilevel"/>
     <w:tmpl w:val="D49055D4"/>
@@ -4255,62 +5040,244 @@
       </w:pPr>
     </w:lvl>
   </w:abstractNum>
+  <w:abstractNum w:abstractNumId="29" w15:restartNumberingAfterBreak="0">
+    <w:nsid w:val="7F6F15F6"/>
+    <w:multiLevelType w:val="multilevel"/>
+    <w:tmpl w:val="42BC7D1C"/>
+    <w:lvl w:ilvl="0">
+      <w:start w:val="1"/>
+      <w:numFmt w:val="bullet"/>
+      <w:lvlText w:val=""/>
+      <w:lvlJc w:val="left"/>
+      <w:pPr>
+        <w:tabs>
+          <w:tab w:val="num" w:pos="720"/>
+        </w:tabs>
+        <w:ind w:left="720" w:hanging="360"/>
+      </w:pPr>
+      <w:rPr>
+        <w:rFonts w:ascii="Symbol" w:hAnsi="Symbol" w:hint="default"/>
+        <w:sz w:val="20"/>
+      </w:rPr>
+    </w:lvl>
+    <w:lvl w:ilvl="1" w:tentative="1">
+      <w:start w:val="1"/>
+      <w:numFmt w:val="bullet"/>
+      <w:lvlText w:val="o"/>
+      <w:lvlJc w:val="left"/>
+      <w:pPr>
+        <w:tabs>
+          <w:tab w:val="num" w:pos="1440"/>
+        </w:tabs>
+        <w:ind w:left="1440" w:hanging="360"/>
+      </w:pPr>
+      <w:rPr>
+        <w:rFonts w:ascii="Courier New" w:hAnsi="Courier New" w:hint="default"/>
+        <w:sz w:val="20"/>
+      </w:rPr>
+    </w:lvl>
+    <w:lvl w:ilvl="2" w:tentative="1">
+      <w:start w:val="1"/>
+      <w:numFmt w:val="bullet"/>
+      <w:lvlText w:val=""/>
+      <w:lvlJc w:val="left"/>
+      <w:pPr>
+        <w:tabs>
+          <w:tab w:val="num" w:pos="2160"/>
+        </w:tabs>
+        <w:ind w:left="2160" w:hanging="360"/>
+      </w:pPr>
+      <w:rPr>
+        <w:rFonts w:ascii="Wingdings" w:hAnsi="Wingdings" w:hint="default"/>
+        <w:sz w:val="20"/>
+      </w:rPr>
+    </w:lvl>
+    <w:lvl w:ilvl="3" w:tentative="1">
+      <w:start w:val="1"/>
+      <w:numFmt w:val="bullet"/>
+      <w:lvlText w:val=""/>
+      <w:lvlJc w:val="left"/>
+      <w:pPr>
+        <w:tabs>
+          <w:tab w:val="num" w:pos="2880"/>
+        </w:tabs>
+        <w:ind w:left="2880" w:hanging="360"/>
+      </w:pPr>
+      <w:rPr>
+        <w:rFonts w:ascii="Wingdings" w:hAnsi="Wingdings" w:hint="default"/>
+        <w:sz w:val="20"/>
+      </w:rPr>
+    </w:lvl>
+    <w:lvl w:ilvl="4" w:tentative="1">
+      <w:start w:val="1"/>
+      <w:numFmt w:val="bullet"/>
+      <w:lvlText w:val=""/>
+      <w:lvlJc w:val="left"/>
+      <w:pPr>
+        <w:tabs>
+          <w:tab w:val="num" w:pos="3600"/>
+        </w:tabs>
+        <w:ind w:left="3600" w:hanging="360"/>
+      </w:pPr>
+      <w:rPr>
+        <w:rFonts w:ascii="Wingdings" w:hAnsi="Wingdings" w:hint="default"/>
+        <w:sz w:val="20"/>
+      </w:rPr>
+    </w:lvl>
+    <w:lvl w:ilvl="5" w:tentative="1">
+      <w:start w:val="1"/>
+      <w:numFmt w:val="bullet"/>
+      <w:lvlText w:val=""/>
+      <w:lvlJc w:val="left"/>
+      <w:pPr>
+        <w:tabs>
+          <w:tab w:val="num" w:pos="4320"/>
+        </w:tabs>
+        <w:ind w:left="4320" w:hanging="360"/>
+      </w:pPr>
+      <w:rPr>
+        <w:rFonts w:ascii="Wingdings" w:hAnsi="Wingdings" w:hint="default"/>
+        <w:sz w:val="20"/>
+      </w:rPr>
+    </w:lvl>
+    <w:lvl w:ilvl="6" w:tentative="1">
+      <w:start w:val="1"/>
+      <w:numFmt w:val="bullet"/>
+      <w:lvlText w:val=""/>
+      <w:lvlJc w:val="left"/>
+      <w:pPr>
+        <w:tabs>
+          <w:tab w:val="num" w:pos="5040"/>
+        </w:tabs>
+        <w:ind w:left="5040" w:hanging="360"/>
+      </w:pPr>
+      <w:rPr>
+        <w:rFonts w:ascii="Wingdings" w:hAnsi="Wingdings" w:hint="default"/>
+        <w:sz w:val="20"/>
+      </w:rPr>
+    </w:lvl>
+    <w:lvl w:ilvl="7" w:tentative="1">
+      <w:start w:val="1"/>
+      <w:numFmt w:val="bullet"/>
+      <w:lvlText w:val=""/>
+      <w:lvlJc w:val="left"/>
+      <w:pPr>
+        <w:tabs>
+          <w:tab w:val="num" w:pos="5760"/>
+        </w:tabs>
+        <w:ind w:left="5760" w:hanging="360"/>
+      </w:pPr>
+      <w:rPr>
+        <w:rFonts w:ascii="Wingdings" w:hAnsi="Wingdings" w:hint="default"/>
+        <w:sz w:val="20"/>
+      </w:rPr>
+    </w:lvl>
+    <w:lvl w:ilvl="8" w:tentative="1">
+      <w:start w:val="1"/>
+      <w:numFmt w:val="bullet"/>
+      <w:lvlText w:val=""/>
+      <w:lvlJc w:val="left"/>
+      <w:pPr>
+        <w:tabs>
+          <w:tab w:val="num" w:pos="6480"/>
+        </w:tabs>
+        <w:ind w:left="6480" w:hanging="360"/>
+      </w:pPr>
+      <w:rPr>
+        <w:rFonts w:ascii="Wingdings" w:hAnsi="Wingdings" w:hint="default"/>
+        <w:sz w:val="20"/>
+      </w:rPr>
+    </w:lvl>
+  </w:abstractNum>
   <w:num w:numId="1" w16cid:durableId="2080441644">
+    <w:abstractNumId w:val="4"/>
+  </w:num>
+  <w:num w:numId="2" w16cid:durableId="784157535">
     <w:abstractNumId w:val="2"/>
   </w:num>
-  <w:num w:numId="2" w16cid:durableId="784157535">
+  <w:num w:numId="3" w16cid:durableId="1079643741">
+    <w:abstractNumId w:val="19"/>
+  </w:num>
+  <w:num w:numId="4" w16cid:durableId="1718117394">
+    <w:abstractNumId w:val="27"/>
+  </w:num>
+  <w:num w:numId="5" w16cid:durableId="221403784">
+    <w:abstractNumId w:val="18"/>
+  </w:num>
+  <w:num w:numId="6" w16cid:durableId="1530336284">
+    <w:abstractNumId w:val="26"/>
+  </w:num>
+  <w:num w:numId="7" w16cid:durableId="845945230">
+    <w:abstractNumId w:val="12"/>
+  </w:num>
+  <w:num w:numId="8" w16cid:durableId="531771051">
+    <w:abstractNumId w:val="9"/>
+  </w:num>
+  <w:num w:numId="9" w16cid:durableId="2120635809">
+    <w:abstractNumId w:val="16"/>
+  </w:num>
+  <w:num w:numId="10" w16cid:durableId="281305878">
+    <w:abstractNumId w:val="10"/>
+  </w:num>
+  <w:num w:numId="11" w16cid:durableId="1750081890">
+    <w:abstractNumId w:val="20"/>
+  </w:num>
+  <w:num w:numId="12" w16cid:durableId="1254969603">
+    <w:abstractNumId w:val="22"/>
+  </w:num>
+  <w:num w:numId="13" w16cid:durableId="1422681158">
+    <w:abstractNumId w:val="17"/>
+  </w:num>
+  <w:num w:numId="14" w16cid:durableId="620187365">
+    <w:abstractNumId w:val="7"/>
+  </w:num>
+  <w:num w:numId="15" w16cid:durableId="494540834">
+    <w:abstractNumId w:val="23"/>
+  </w:num>
+  <w:num w:numId="16" w16cid:durableId="1168400174">
+    <w:abstractNumId w:val="6"/>
+  </w:num>
+  <w:num w:numId="17" w16cid:durableId="481428902">
+    <w:abstractNumId w:val="14"/>
+  </w:num>
+  <w:num w:numId="18" w16cid:durableId="911895617">
     <w:abstractNumId w:val="1"/>
   </w:num>
-  <w:num w:numId="3" w16cid:durableId="1079643741">
-    <w:abstractNumId w:val="12"/>
+  <w:num w:numId="19" w16cid:durableId="2122914673">
+    <w:abstractNumId w:val="28"/>
   </w:num>
-  <w:num w:numId="4" w16cid:durableId="1718117394">
-    <w:abstractNumId w:val="17"/>
+  <w:num w:numId="20" w16cid:durableId="460267684">
+    <w:abstractNumId w:val="24"/>
   </w:num>
-  <w:num w:numId="5" w16cid:durableId="221403784">
-    <w:abstractNumId w:val="11"/>
+  <w:num w:numId="21" w16cid:durableId="918707523">
+    <w:abstractNumId w:val="25"/>
   </w:num>
-  <w:num w:numId="6" w16cid:durableId="1530336284">
-    <w:abstractNumId w:val="16"/>
+  <w:num w:numId="22" w16cid:durableId="1288924364">
+    <w:abstractNumId w:val="8"/>
   </w:num>
-  <w:num w:numId="7" w16cid:durableId="845945230">
-    <w:abstractNumId w:val="7"/>
-  </w:num>
-  <w:num w:numId="8" w16cid:durableId="531771051">
+  <w:num w:numId="23" w16cid:durableId="1260722974">
     <w:abstractNumId w:val="5"/>
   </w:num>
-  <w:num w:numId="9" w16cid:durableId="2120635809">
-    <w:abstractNumId w:val="9"/>
+  <w:num w:numId="24" w16cid:durableId="301810325">
+    <w:abstractNumId w:val="3"/>
   </w:num>
-  <w:num w:numId="10" w16cid:durableId="281305878">
-    <w:abstractNumId w:val="6"/>
+  <w:num w:numId="25" w16cid:durableId="844974546">
+    <w:abstractNumId w:val="0"/>
   </w:num>
-  <w:num w:numId="11" w16cid:durableId="1750081890">
+  <w:num w:numId="26" w16cid:durableId="1189755647">
+    <w:abstractNumId w:val="21"/>
+  </w:num>
+  <w:num w:numId="27" w16cid:durableId="236475819">
+    <w:abstractNumId w:val="29"/>
+  </w:num>
+  <w:num w:numId="28" w16cid:durableId="1539197981">
+    <w:abstractNumId w:val="15"/>
+  </w:num>
+  <w:num w:numId="29" w16cid:durableId="1759591621">
     <w:abstractNumId w:val="13"/>
   </w:num>
-  <w:num w:numId="12" w16cid:durableId="1254969603">
-    <w:abstractNumId w:val="14"/>
-  </w:num>
-  <w:num w:numId="13" w16cid:durableId="1422681158">
-    <w:abstractNumId w:val="10"/>
-  </w:num>
-  <w:num w:numId="14" w16cid:durableId="620187365">
-    <w:abstractNumId w:val="4"/>
-  </w:num>
-  <w:num w:numId="15" w16cid:durableId="494540834">
-    <w:abstractNumId w:val="15"/>
-  </w:num>
-  <w:num w:numId="16" w16cid:durableId="1168400174">
-    <w:abstractNumId w:val="3"/>
-  </w:num>
-  <w:num w:numId="17" w16cid:durableId="481428902">
-    <w:abstractNumId w:val="8"/>
-  </w:num>
-  <w:num w:numId="18" w16cid:durableId="911895617">
-    <w:abstractNumId w:val="0"/>
-  </w:num>
-  <w:num w:numId="19" w16cid:durableId="2122914673">
-    <w:abstractNumId w:val="18"/>
+  <w:num w:numId="30" w16cid:durableId="320735454">
+    <w:abstractNumId w:val="11"/>
   </w:num>
 </w:numbering>
 </file>
@@ -4918,7 +5885,6 @@
   <w:style w:type="character" w:default="1" w:styleId="DefaultParagraphFont">
     <w:name w:val="Default Paragraph Font"/>
     <w:uiPriority w:val="1"/>
-    <w:semiHidden/>
     <w:unhideWhenUsed/>
   </w:style>
   <w:style w:type="table" w:default="1" w:styleId="TableNormal">

</xml_diff>